<commit_message>
AF+AKS single image 3 deployment
AF+AKS single image 3 deployment
</commit_message>
<xml_diff>
--- a/src/main/resources/AF+AKS 1-1.docx
+++ b/src/main/resources/AF+AKS 1-1.docx
@@ -5653,6 +5653,8 @@
           <w:rFonts w:ascii="Calibri" w:eastAsia="Times New Roman" w:hAnsi="Calibri" w:cs="Calibri"/>
         </w:rPr>
       </w:pPr>
+      <w:bookmarkStart w:id="0" w:name="_GoBack"/>
+      <w:bookmarkEnd w:id="0"/>
       <w:r>
         <w:rPr>
           <w:rFonts w:ascii="Calibri" w:eastAsia="Times New Roman" w:hAnsi="Calibri" w:cs="Calibri"/>
@@ -5667,9 +5669,7 @@
         </w:rPr>
         <w:t>tailored, scalable, cost-efficient</w:t>
       </w:r>
-      <w:bookmarkStart w:id="0" w:name="_GoBack"/>
-    </w:p>
-    <w:bookmarkEnd w:id="0"/>
+    </w:p>
     <w:p>
       <w:pPr>
         <w:numPr>
@@ -5952,6 +5952,2170 @@
         </w:rPr>
         <w:t> </w:t>
       </w:r>
+    </w:p>
+    <w:p>
+      <w:pPr>
+        <w:spacing w:after="0" w:line="240" w:lineRule="auto"/>
+        <w:rPr>
+          <w:rFonts w:ascii="Calibri" w:eastAsia="Times New Roman" w:hAnsi="Calibri" w:cs="Calibri"/>
+        </w:rPr>
+      </w:pPr>
+    </w:p>
+    <w:p>
+      <w:pPr>
+        <w:spacing w:after="0" w:line="240" w:lineRule="auto"/>
+        <w:rPr>
+          <w:rFonts w:ascii="Calibri" w:eastAsia="Times New Roman" w:hAnsi="Calibri" w:cs="Calibri"/>
+        </w:rPr>
+      </w:pPr>
+    </w:p>
+    <w:p>
+      <w:pPr>
+        <w:spacing w:before="100" w:beforeAutospacing="1" w:after="100" w:afterAutospacing="1" w:line="240" w:lineRule="auto"/>
+        <w:outlineLvl w:val="1"/>
+        <w:rPr>
+          <w:rFonts w:ascii="Times New Roman" w:eastAsia="Times New Roman" w:hAnsi="Times New Roman" w:cs="Times New Roman"/>
+          <w:b/>
+          <w:bCs/>
+          <w:sz w:val="36"/>
+          <w:szCs w:val="36"/>
+        </w:rPr>
+      </w:pPr>
+      <w:r>
+        <w:rPr>
+          <w:rFonts w:ascii="Segoe UI Symbol" w:eastAsia="Times New Roman" w:hAnsi="Segoe UI Symbol" w:cs="Segoe UI Symbol"/>
+          <w:b/>
+          <w:bCs/>
+          <w:sz w:val="36"/>
+          <w:szCs w:val="36"/>
+        </w:rPr>
+        <w:t>✅</w:t>
+      </w:r>
+      <w:r>
+        <w:rPr>
+          <w:rFonts w:ascii="Times New Roman" w:eastAsia="Times New Roman" w:hAnsi="Times New Roman" w:cs="Times New Roman"/>
+          <w:b/>
+          <w:bCs/>
+          <w:sz w:val="36"/>
+          <w:szCs w:val="36"/>
+        </w:rPr>
+        <w:t xml:space="preserve"> Updated Recommendation: One Camel App, Multiple Deployments via Parameterization</w:t>
+      </w:r>
+    </w:p>
+    <w:p>
+      <w:pPr>
+        <w:spacing w:beforeAutospacing="1" w:after="100" w:afterAutospacing="1" w:line="240" w:lineRule="auto"/>
+        <w:rPr>
+          <w:rFonts w:ascii="Times New Roman" w:eastAsia="Times New Roman" w:hAnsi="Times New Roman" w:cs="Times New Roman"/>
+          <w:sz w:val="24"/>
+          <w:szCs w:val="24"/>
+        </w:rPr>
+      </w:pPr>
+      <w:r>
+        <w:rPr>
+          <w:rFonts w:ascii="Segoe UI Symbol" w:eastAsia="Times New Roman" w:hAnsi="Segoe UI Symbol" w:cs="Segoe UI Symbol"/>
+          <w:sz w:val="24"/>
+          <w:szCs w:val="24"/>
+        </w:rPr>
+        <w:t>🎯</w:t>
+      </w:r>
+      <w:r>
+        <w:rPr>
+          <w:rFonts w:ascii="Times New Roman" w:eastAsia="Times New Roman" w:hAnsi="Times New Roman" w:cs="Times New Roman"/>
+          <w:sz w:val="24"/>
+          <w:szCs w:val="24"/>
+        </w:rPr>
+        <w:t xml:space="preserve"> </w:t>
+      </w:r>
+      <w:r>
+        <w:rPr>
+          <w:rFonts w:ascii="Times New Roman" w:eastAsia="Times New Roman" w:hAnsi="Times New Roman" w:cs="Times New Roman"/>
+          <w:b/>
+          <w:bCs/>
+          <w:sz w:val="24"/>
+          <w:szCs w:val="24"/>
+        </w:rPr>
+        <w:t>Best of both worlds</w:t>
+      </w:r>
+      <w:r>
+        <w:rPr>
+          <w:rFonts w:ascii="Times New Roman" w:eastAsia="Times New Roman" w:hAnsi="Times New Roman" w:cs="Times New Roman"/>
+          <w:sz w:val="24"/>
+          <w:szCs w:val="24"/>
+        </w:rPr>
+        <w:t>:</w:t>
+      </w:r>
+    </w:p>
+    <w:p>
+      <w:pPr>
+        <w:numPr>
+          <w:ilvl w:val="0"/>
+          <w:numId w:val="25"/>
+        </w:numPr>
+        <w:spacing w:before="100" w:beforeAutospacing="1" w:after="100" w:afterAutospacing="1" w:line="240" w:lineRule="auto"/>
+        <w:rPr>
+          <w:rFonts w:ascii="Times New Roman" w:eastAsia="Times New Roman" w:hAnsi="Times New Roman" w:cs="Times New Roman"/>
+          <w:sz w:val="24"/>
+          <w:szCs w:val="24"/>
+        </w:rPr>
+      </w:pPr>
+      <w:r>
+        <w:rPr>
+          <w:rFonts w:ascii="Times New Roman" w:eastAsia="Times New Roman" w:hAnsi="Times New Roman" w:cs="Times New Roman"/>
+          <w:sz w:val="24"/>
+          <w:szCs w:val="24"/>
+        </w:rPr>
+        <w:t>🟢 Single codebase = Easy maintenance</w:t>
+      </w:r>
+    </w:p>
+    <w:p>
+      <w:pPr>
+        <w:numPr>
+          <w:ilvl w:val="0"/>
+          <w:numId w:val="25"/>
+        </w:numPr>
+        <w:spacing w:before="100" w:beforeAutospacing="1" w:after="100" w:afterAutospacing="1" w:line="240" w:lineRule="auto"/>
+        <w:rPr>
+          <w:rFonts w:ascii="Times New Roman" w:eastAsia="Times New Roman" w:hAnsi="Times New Roman" w:cs="Times New Roman"/>
+          <w:sz w:val="24"/>
+          <w:szCs w:val="24"/>
+        </w:rPr>
+      </w:pPr>
+      <w:r>
+        <w:rPr>
+          <w:rFonts w:ascii="Times New Roman" w:eastAsia="Times New Roman" w:hAnsi="Times New Roman" w:cs="Times New Roman"/>
+          <w:sz w:val="24"/>
+          <w:szCs w:val="24"/>
+        </w:rPr>
+        <w:t xml:space="preserve">🟢 Route activation is </w:t>
+      </w:r>
+      <w:r>
+        <w:rPr>
+          <w:rFonts w:ascii="Times New Roman" w:eastAsia="Times New Roman" w:hAnsi="Times New Roman" w:cs="Times New Roman"/>
+          <w:b/>
+          <w:bCs/>
+          <w:sz w:val="24"/>
+          <w:szCs w:val="24"/>
+        </w:rPr>
+        <w:t>driven by environment variable</w:t>
+      </w:r>
+    </w:p>
+    <w:p>
+      <w:pPr>
+        <w:numPr>
+          <w:ilvl w:val="0"/>
+          <w:numId w:val="25"/>
+        </w:numPr>
+        <w:spacing w:before="100" w:beforeAutospacing="1" w:after="100" w:afterAutospacing="1" w:line="240" w:lineRule="auto"/>
+        <w:rPr>
+          <w:rFonts w:ascii="Times New Roman" w:eastAsia="Times New Roman" w:hAnsi="Times New Roman" w:cs="Times New Roman"/>
+          <w:sz w:val="24"/>
+          <w:szCs w:val="24"/>
+        </w:rPr>
+      </w:pPr>
+      <w:r>
+        <w:rPr>
+          <w:rFonts w:ascii="Times New Roman" w:eastAsia="Times New Roman" w:hAnsi="Times New Roman" w:cs="Times New Roman"/>
+          <w:sz w:val="24"/>
+          <w:szCs w:val="24"/>
+        </w:rPr>
+        <w:t xml:space="preserve">🟢 Use the </w:t>
+      </w:r>
+      <w:r>
+        <w:rPr>
+          <w:rFonts w:ascii="Times New Roman" w:eastAsia="Times New Roman" w:hAnsi="Times New Roman" w:cs="Times New Roman"/>
+          <w:b/>
+          <w:bCs/>
+          <w:sz w:val="24"/>
+          <w:szCs w:val="24"/>
+        </w:rPr>
+        <w:t>same Docker image</w:t>
+      </w:r>
+      <w:r>
+        <w:rPr>
+          <w:rFonts w:ascii="Times New Roman" w:eastAsia="Times New Roman" w:hAnsi="Times New Roman" w:cs="Times New Roman"/>
+          <w:sz w:val="24"/>
+          <w:szCs w:val="24"/>
+        </w:rPr>
+        <w:t xml:space="preserve">, deployed 3 times with different </w:t>
+      </w:r>
+      <w:proofErr w:type="spellStart"/>
+      <w:r>
+        <w:rPr>
+          <w:rFonts w:ascii="Times New Roman" w:eastAsia="Times New Roman" w:hAnsi="Times New Roman" w:cs="Times New Roman"/>
+          <w:sz w:val="24"/>
+          <w:szCs w:val="24"/>
+        </w:rPr>
+        <w:t>config</w:t>
+      </w:r>
+      <w:proofErr w:type="spellEnd"/>
+    </w:p>
+    <w:p>
+      <w:pPr>
+        <w:numPr>
+          <w:ilvl w:val="0"/>
+          <w:numId w:val="25"/>
+        </w:numPr>
+        <w:spacing w:before="100" w:beforeAutospacing="1" w:after="100" w:afterAutospacing="1" w:line="240" w:lineRule="auto"/>
+        <w:rPr>
+          <w:rFonts w:ascii="Times New Roman" w:eastAsia="Times New Roman" w:hAnsi="Times New Roman" w:cs="Times New Roman"/>
+          <w:sz w:val="24"/>
+          <w:szCs w:val="24"/>
+        </w:rPr>
+      </w:pPr>
+      <w:r>
+        <w:rPr>
+          <w:rFonts w:ascii="Times New Roman" w:eastAsia="Times New Roman" w:hAnsi="Times New Roman" w:cs="Times New Roman"/>
+          <w:sz w:val="24"/>
+          <w:szCs w:val="24"/>
+        </w:rPr>
+        <w:t xml:space="preserve">🟢 KEDA handles queue-based </w:t>
+      </w:r>
+      <w:proofErr w:type="spellStart"/>
+      <w:r>
+        <w:rPr>
+          <w:rFonts w:ascii="Times New Roman" w:eastAsia="Times New Roman" w:hAnsi="Times New Roman" w:cs="Times New Roman"/>
+          <w:sz w:val="24"/>
+          <w:szCs w:val="24"/>
+        </w:rPr>
+        <w:t>autoscaling</w:t>
+      </w:r>
+      <w:proofErr w:type="spellEnd"/>
+    </w:p>
+    <w:p>
+      <w:pPr>
+        <w:spacing w:after="0" w:line="240" w:lineRule="auto"/>
+        <w:rPr>
+          <w:rFonts w:ascii="Times New Roman" w:eastAsia="Times New Roman" w:hAnsi="Times New Roman" w:cs="Times New Roman"/>
+          <w:sz w:val="24"/>
+          <w:szCs w:val="24"/>
+        </w:rPr>
+      </w:pPr>
+      <w:r>
+        <w:rPr>
+          <w:rFonts w:ascii="Times New Roman" w:eastAsia="Times New Roman" w:hAnsi="Times New Roman" w:cs="Times New Roman"/>
+          <w:sz w:val="24"/>
+          <w:szCs w:val="24"/>
+        </w:rPr>
+        <w:pict>
+          <v:rect id="_x0000_i1025" style="width:0;height:1.5pt" o:hralign="center" o:hrstd="t" o:hr="t" fillcolor="#a0a0a0" stroked="f"/>
+        </w:pict>
+      </w:r>
+    </w:p>
+    <w:p>
+      <w:pPr>
+        <w:spacing w:before="100" w:beforeAutospacing="1" w:after="100" w:afterAutospacing="1" w:line="240" w:lineRule="auto"/>
+        <w:outlineLvl w:val="1"/>
+        <w:rPr>
+          <w:rFonts w:ascii="Times New Roman" w:eastAsia="Times New Roman" w:hAnsi="Times New Roman" w:cs="Times New Roman"/>
+          <w:b/>
+          <w:bCs/>
+          <w:sz w:val="36"/>
+          <w:szCs w:val="36"/>
+        </w:rPr>
+      </w:pPr>
+      <w:r>
+        <w:rPr>
+          <w:rFonts w:ascii="Times New Roman" w:eastAsia="Times New Roman" w:hAnsi="Times New Roman" w:cs="Times New Roman"/>
+          <w:b/>
+          <w:bCs/>
+          <w:sz w:val="36"/>
+          <w:szCs w:val="36"/>
+        </w:rPr>
+        <w:t>🧩 How It Works</w:t>
+      </w:r>
+    </w:p>
+    <w:p>
+      <w:pPr>
+        <w:spacing w:before="100" w:beforeAutospacing="1" w:after="100" w:afterAutospacing="1" w:line="240" w:lineRule="auto"/>
+        <w:outlineLvl w:val="2"/>
+        <w:rPr>
+          <w:rFonts w:ascii="Times New Roman" w:eastAsia="Times New Roman" w:hAnsi="Times New Roman" w:cs="Times New Roman"/>
+          <w:b/>
+          <w:bCs/>
+          <w:sz w:val="27"/>
+          <w:szCs w:val="27"/>
+        </w:rPr>
+      </w:pPr>
+      <w:r>
+        <w:rPr>
+          <w:rFonts w:ascii="Times New Roman" w:eastAsia="Times New Roman" w:hAnsi="Times New Roman" w:cs="Times New Roman"/>
+          <w:b/>
+          <w:bCs/>
+          <w:sz w:val="27"/>
+          <w:szCs w:val="27"/>
+        </w:rPr>
+        <w:t>1. One Camel App with route like:</w:t>
+      </w:r>
+    </w:p>
+    <w:p>
+      <w:pPr>
+        <w:tabs>
+          <w:tab w:val="left" w:pos="916"/>
+          <w:tab w:val="left" w:pos="1832"/>
+          <w:tab w:val="left" w:pos="2748"/>
+          <w:tab w:val="left" w:pos="3664"/>
+          <w:tab w:val="left" w:pos="4580"/>
+          <w:tab w:val="left" w:pos="5496"/>
+          <w:tab w:val="left" w:pos="6412"/>
+          <w:tab w:val="left" w:pos="7328"/>
+          <w:tab w:val="left" w:pos="8244"/>
+          <w:tab w:val="left" w:pos="9160"/>
+          <w:tab w:val="left" w:pos="10076"/>
+          <w:tab w:val="left" w:pos="10992"/>
+          <w:tab w:val="left" w:pos="11908"/>
+          <w:tab w:val="left" w:pos="12824"/>
+          <w:tab w:val="left" w:pos="13740"/>
+          <w:tab w:val="left" w:pos="14656"/>
+        </w:tabs>
+        <w:spacing w:after="0" w:line="240" w:lineRule="auto"/>
+        <w:rPr>
+          <w:rFonts w:ascii="Courier New" w:eastAsia="Times New Roman" w:hAnsi="Courier New" w:cs="Courier New"/>
+          <w:sz w:val="20"/>
+          <w:szCs w:val="20"/>
+        </w:rPr>
+      </w:pPr>
+      <w:r>
+        <w:rPr>
+          <w:rFonts w:ascii="Courier New" w:eastAsia="Times New Roman" w:hAnsi="Courier New" w:cs="Courier New"/>
+          <w:sz w:val="20"/>
+          <w:szCs w:val="20"/>
+        </w:rPr>
+        <w:t>java</w:t>
+      </w:r>
+    </w:p>
+    <w:p>
+      <w:pPr>
+        <w:tabs>
+          <w:tab w:val="left" w:pos="916"/>
+          <w:tab w:val="left" w:pos="1832"/>
+          <w:tab w:val="left" w:pos="2748"/>
+          <w:tab w:val="left" w:pos="3664"/>
+          <w:tab w:val="left" w:pos="4580"/>
+          <w:tab w:val="left" w:pos="5496"/>
+          <w:tab w:val="left" w:pos="6412"/>
+          <w:tab w:val="left" w:pos="7328"/>
+          <w:tab w:val="left" w:pos="8244"/>
+          <w:tab w:val="left" w:pos="9160"/>
+          <w:tab w:val="left" w:pos="10076"/>
+          <w:tab w:val="left" w:pos="10992"/>
+          <w:tab w:val="left" w:pos="11908"/>
+          <w:tab w:val="left" w:pos="12824"/>
+          <w:tab w:val="left" w:pos="13740"/>
+          <w:tab w:val="left" w:pos="14656"/>
+        </w:tabs>
+        <w:spacing w:after="0" w:line="240" w:lineRule="auto"/>
+        <w:rPr>
+          <w:rFonts w:ascii="Courier New" w:eastAsia="Times New Roman" w:hAnsi="Courier New" w:cs="Courier New"/>
+          <w:sz w:val="20"/>
+          <w:szCs w:val="20"/>
+        </w:rPr>
+      </w:pPr>
+      <w:proofErr w:type="spellStart"/>
+      <w:r>
+        <w:rPr>
+          <w:rFonts w:ascii="Courier New" w:eastAsia="Times New Roman" w:hAnsi="Courier New" w:cs="Courier New"/>
+          <w:sz w:val="20"/>
+          <w:szCs w:val="20"/>
+        </w:rPr>
+        <w:t>CopyEdit</w:t>
+      </w:r>
+      <w:proofErr w:type="spellEnd"/>
+    </w:p>
+    <w:p>
+      <w:pPr>
+        <w:tabs>
+          <w:tab w:val="left" w:pos="916"/>
+          <w:tab w:val="left" w:pos="1832"/>
+          <w:tab w:val="left" w:pos="2748"/>
+          <w:tab w:val="left" w:pos="3664"/>
+          <w:tab w:val="left" w:pos="4580"/>
+          <w:tab w:val="left" w:pos="5496"/>
+          <w:tab w:val="left" w:pos="6412"/>
+          <w:tab w:val="left" w:pos="7328"/>
+          <w:tab w:val="left" w:pos="8244"/>
+          <w:tab w:val="left" w:pos="9160"/>
+          <w:tab w:val="left" w:pos="10076"/>
+          <w:tab w:val="left" w:pos="10992"/>
+          <w:tab w:val="left" w:pos="11908"/>
+          <w:tab w:val="left" w:pos="12824"/>
+          <w:tab w:val="left" w:pos="13740"/>
+          <w:tab w:val="left" w:pos="14656"/>
+        </w:tabs>
+        <w:spacing w:after="0" w:line="240" w:lineRule="auto"/>
+        <w:rPr>
+          <w:rFonts w:ascii="Courier New" w:eastAsia="Times New Roman" w:hAnsi="Courier New" w:cs="Courier New"/>
+          <w:sz w:val="20"/>
+          <w:szCs w:val="20"/>
+        </w:rPr>
+      </w:pPr>
+      <w:r>
+        <w:rPr>
+          <w:rFonts w:ascii="Courier New" w:eastAsia="Times New Roman" w:hAnsi="Courier New" w:cs="Courier New"/>
+          <w:sz w:val="20"/>
+          <w:szCs w:val="20"/>
+        </w:rPr>
+        <w:t xml:space="preserve">String </w:t>
+      </w:r>
+      <w:proofErr w:type="spellStart"/>
+      <w:r>
+        <w:rPr>
+          <w:rFonts w:ascii="Courier New" w:eastAsia="Times New Roman" w:hAnsi="Courier New" w:cs="Courier New"/>
+          <w:sz w:val="20"/>
+          <w:szCs w:val="20"/>
+        </w:rPr>
+        <w:t>queueName</w:t>
+      </w:r>
+      <w:proofErr w:type="spellEnd"/>
+      <w:r>
+        <w:rPr>
+          <w:rFonts w:ascii="Courier New" w:eastAsia="Times New Roman" w:hAnsi="Courier New" w:cs="Courier New"/>
+          <w:sz w:val="20"/>
+          <w:szCs w:val="20"/>
+        </w:rPr>
+        <w:t xml:space="preserve"> = </w:t>
+      </w:r>
+      <w:proofErr w:type="spellStart"/>
+      <w:r>
+        <w:rPr>
+          <w:rFonts w:ascii="Courier New" w:eastAsia="Times New Roman" w:hAnsi="Courier New" w:cs="Courier New"/>
+          <w:sz w:val="20"/>
+          <w:szCs w:val="20"/>
+        </w:rPr>
+        <w:t>System.getenv</w:t>
+      </w:r>
+      <w:proofErr w:type="spellEnd"/>
+      <w:r>
+        <w:rPr>
+          <w:rFonts w:ascii="Courier New" w:eastAsia="Times New Roman" w:hAnsi="Courier New" w:cs="Courier New"/>
+          <w:sz w:val="20"/>
+          <w:szCs w:val="20"/>
+        </w:rPr>
+        <w:t>("QUEUE_NAME");</w:t>
+      </w:r>
+    </w:p>
+    <w:p>
+      <w:pPr>
+        <w:tabs>
+          <w:tab w:val="left" w:pos="916"/>
+          <w:tab w:val="left" w:pos="1832"/>
+          <w:tab w:val="left" w:pos="2748"/>
+          <w:tab w:val="left" w:pos="3664"/>
+          <w:tab w:val="left" w:pos="4580"/>
+          <w:tab w:val="left" w:pos="5496"/>
+          <w:tab w:val="left" w:pos="6412"/>
+          <w:tab w:val="left" w:pos="7328"/>
+          <w:tab w:val="left" w:pos="8244"/>
+          <w:tab w:val="left" w:pos="9160"/>
+          <w:tab w:val="left" w:pos="10076"/>
+          <w:tab w:val="left" w:pos="10992"/>
+          <w:tab w:val="left" w:pos="11908"/>
+          <w:tab w:val="left" w:pos="12824"/>
+          <w:tab w:val="left" w:pos="13740"/>
+          <w:tab w:val="left" w:pos="14656"/>
+        </w:tabs>
+        <w:spacing w:after="0" w:line="240" w:lineRule="auto"/>
+        <w:rPr>
+          <w:rFonts w:ascii="Courier New" w:eastAsia="Times New Roman" w:hAnsi="Courier New" w:cs="Courier New"/>
+          <w:sz w:val="20"/>
+          <w:szCs w:val="20"/>
+        </w:rPr>
+      </w:pPr>
+    </w:p>
+    <w:p>
+      <w:pPr>
+        <w:tabs>
+          <w:tab w:val="left" w:pos="916"/>
+          <w:tab w:val="left" w:pos="1832"/>
+          <w:tab w:val="left" w:pos="2748"/>
+          <w:tab w:val="left" w:pos="3664"/>
+          <w:tab w:val="left" w:pos="4580"/>
+          <w:tab w:val="left" w:pos="5496"/>
+          <w:tab w:val="left" w:pos="6412"/>
+          <w:tab w:val="left" w:pos="7328"/>
+          <w:tab w:val="left" w:pos="8244"/>
+          <w:tab w:val="left" w:pos="9160"/>
+          <w:tab w:val="left" w:pos="10076"/>
+          <w:tab w:val="left" w:pos="10992"/>
+          <w:tab w:val="left" w:pos="11908"/>
+          <w:tab w:val="left" w:pos="12824"/>
+          <w:tab w:val="left" w:pos="13740"/>
+          <w:tab w:val="left" w:pos="14656"/>
+        </w:tabs>
+        <w:spacing w:after="0" w:line="240" w:lineRule="auto"/>
+        <w:rPr>
+          <w:rFonts w:ascii="Courier New" w:eastAsia="Times New Roman" w:hAnsi="Courier New" w:cs="Courier New"/>
+          <w:sz w:val="20"/>
+          <w:szCs w:val="20"/>
+        </w:rPr>
+      </w:pPr>
+      <w:proofErr w:type="gramStart"/>
+      <w:r>
+        <w:rPr>
+          <w:rFonts w:ascii="Courier New" w:eastAsia="Times New Roman" w:hAnsi="Courier New" w:cs="Courier New"/>
+          <w:sz w:val="20"/>
+          <w:szCs w:val="20"/>
+        </w:rPr>
+        <w:t>from(</w:t>
+      </w:r>
+      <w:proofErr w:type="gramEnd"/>
+      <w:r>
+        <w:rPr>
+          <w:rFonts w:ascii="Courier New" w:eastAsia="Times New Roman" w:hAnsi="Courier New" w:cs="Courier New"/>
+          <w:sz w:val="20"/>
+          <w:szCs w:val="20"/>
+        </w:rPr>
+        <w:t xml:space="preserve">"azure-storage-queue:" + </w:t>
+      </w:r>
+      <w:proofErr w:type="spellStart"/>
+      <w:r>
+        <w:rPr>
+          <w:rFonts w:ascii="Courier New" w:eastAsia="Times New Roman" w:hAnsi="Courier New" w:cs="Courier New"/>
+          <w:sz w:val="20"/>
+          <w:szCs w:val="20"/>
+        </w:rPr>
+        <w:t>queueName</w:t>
+      </w:r>
+      <w:proofErr w:type="spellEnd"/>
+      <w:r>
+        <w:rPr>
+          <w:rFonts w:ascii="Courier New" w:eastAsia="Times New Roman" w:hAnsi="Courier New" w:cs="Courier New"/>
+          <w:sz w:val="20"/>
+          <w:szCs w:val="20"/>
+        </w:rPr>
+        <w:t xml:space="preserve"> + "?</w:t>
+      </w:r>
+      <w:proofErr w:type="spellStart"/>
+      <w:r>
+        <w:rPr>
+          <w:rFonts w:ascii="Courier New" w:eastAsia="Times New Roman" w:hAnsi="Courier New" w:cs="Courier New"/>
+          <w:sz w:val="20"/>
+          <w:szCs w:val="20"/>
+        </w:rPr>
+        <w:t>connectionString</w:t>
+      </w:r>
+      <w:proofErr w:type="spellEnd"/>
+      <w:r>
+        <w:rPr>
+          <w:rFonts w:ascii="Courier New" w:eastAsia="Times New Roman" w:hAnsi="Courier New" w:cs="Courier New"/>
+          <w:sz w:val="20"/>
+          <w:szCs w:val="20"/>
+        </w:rPr>
+        <w:t>=${AZURE_STORAGE_CONNECTION_STRING}")</w:t>
+      </w:r>
+    </w:p>
+    <w:p>
+      <w:pPr>
+        <w:tabs>
+          <w:tab w:val="left" w:pos="916"/>
+          <w:tab w:val="left" w:pos="1832"/>
+          <w:tab w:val="left" w:pos="2748"/>
+          <w:tab w:val="left" w:pos="3664"/>
+          <w:tab w:val="left" w:pos="4580"/>
+          <w:tab w:val="left" w:pos="5496"/>
+          <w:tab w:val="left" w:pos="6412"/>
+          <w:tab w:val="left" w:pos="7328"/>
+          <w:tab w:val="left" w:pos="8244"/>
+          <w:tab w:val="left" w:pos="9160"/>
+          <w:tab w:val="left" w:pos="10076"/>
+          <w:tab w:val="left" w:pos="10992"/>
+          <w:tab w:val="left" w:pos="11908"/>
+          <w:tab w:val="left" w:pos="12824"/>
+          <w:tab w:val="left" w:pos="13740"/>
+          <w:tab w:val="left" w:pos="14656"/>
+        </w:tabs>
+        <w:spacing w:after="0" w:line="240" w:lineRule="auto"/>
+        <w:rPr>
+          <w:rFonts w:ascii="Courier New" w:eastAsia="Times New Roman" w:hAnsi="Courier New" w:cs="Courier New"/>
+          <w:sz w:val="20"/>
+          <w:szCs w:val="20"/>
+        </w:rPr>
+      </w:pPr>
+      <w:r>
+        <w:rPr>
+          <w:rFonts w:ascii="Courier New" w:eastAsia="Times New Roman" w:hAnsi="Courier New" w:cs="Courier New"/>
+          <w:sz w:val="20"/>
+          <w:szCs w:val="20"/>
+        </w:rPr>
+        <w:t xml:space="preserve">  </w:t>
+      </w:r>
+      <w:proofErr w:type="gramStart"/>
+      <w:r>
+        <w:rPr>
+          <w:rFonts w:ascii="Courier New" w:eastAsia="Times New Roman" w:hAnsi="Courier New" w:cs="Courier New"/>
+          <w:sz w:val="20"/>
+          <w:szCs w:val="20"/>
+        </w:rPr>
+        <w:t>.</w:t>
+      </w:r>
+      <w:proofErr w:type="spellStart"/>
+      <w:r>
+        <w:rPr>
+          <w:rFonts w:ascii="Courier New" w:eastAsia="Times New Roman" w:hAnsi="Courier New" w:cs="Courier New"/>
+          <w:sz w:val="20"/>
+          <w:szCs w:val="20"/>
+        </w:rPr>
+        <w:t>routeId</w:t>
+      </w:r>
+      <w:proofErr w:type="spellEnd"/>
+      <w:proofErr w:type="gramEnd"/>
+      <w:r>
+        <w:rPr>
+          <w:rFonts w:ascii="Courier New" w:eastAsia="Times New Roman" w:hAnsi="Courier New" w:cs="Courier New"/>
+          <w:sz w:val="20"/>
+          <w:szCs w:val="20"/>
+        </w:rPr>
+        <w:t xml:space="preserve">("file-processor-route-" + </w:t>
+      </w:r>
+      <w:proofErr w:type="spellStart"/>
+      <w:r>
+        <w:rPr>
+          <w:rFonts w:ascii="Courier New" w:eastAsia="Times New Roman" w:hAnsi="Courier New" w:cs="Courier New"/>
+          <w:sz w:val="20"/>
+          <w:szCs w:val="20"/>
+        </w:rPr>
+        <w:t>queueName</w:t>
+      </w:r>
+      <w:proofErr w:type="spellEnd"/>
+      <w:r>
+        <w:rPr>
+          <w:rFonts w:ascii="Courier New" w:eastAsia="Times New Roman" w:hAnsi="Courier New" w:cs="Courier New"/>
+          <w:sz w:val="20"/>
+          <w:szCs w:val="20"/>
+        </w:rPr>
+        <w:t>)</w:t>
+      </w:r>
+    </w:p>
+    <w:p>
+      <w:pPr>
+        <w:tabs>
+          <w:tab w:val="left" w:pos="916"/>
+          <w:tab w:val="left" w:pos="1832"/>
+          <w:tab w:val="left" w:pos="2748"/>
+          <w:tab w:val="left" w:pos="3664"/>
+          <w:tab w:val="left" w:pos="4580"/>
+          <w:tab w:val="left" w:pos="5496"/>
+          <w:tab w:val="left" w:pos="6412"/>
+          <w:tab w:val="left" w:pos="7328"/>
+          <w:tab w:val="left" w:pos="8244"/>
+          <w:tab w:val="left" w:pos="9160"/>
+          <w:tab w:val="left" w:pos="10076"/>
+          <w:tab w:val="left" w:pos="10992"/>
+          <w:tab w:val="left" w:pos="11908"/>
+          <w:tab w:val="left" w:pos="12824"/>
+          <w:tab w:val="left" w:pos="13740"/>
+          <w:tab w:val="left" w:pos="14656"/>
+        </w:tabs>
+        <w:spacing w:after="0" w:line="240" w:lineRule="auto"/>
+        <w:rPr>
+          <w:rFonts w:ascii="Courier New" w:eastAsia="Times New Roman" w:hAnsi="Courier New" w:cs="Courier New"/>
+          <w:sz w:val="20"/>
+          <w:szCs w:val="20"/>
+        </w:rPr>
+      </w:pPr>
+      <w:r>
+        <w:rPr>
+          <w:rFonts w:ascii="Courier New" w:eastAsia="Times New Roman" w:hAnsi="Courier New" w:cs="Courier New"/>
+          <w:sz w:val="20"/>
+          <w:szCs w:val="20"/>
+        </w:rPr>
+        <w:t xml:space="preserve">  .log("[INFO] Processing queue: " + </w:t>
+      </w:r>
+      <w:proofErr w:type="spellStart"/>
+      <w:r>
+        <w:rPr>
+          <w:rFonts w:ascii="Courier New" w:eastAsia="Times New Roman" w:hAnsi="Courier New" w:cs="Courier New"/>
+          <w:sz w:val="20"/>
+          <w:szCs w:val="20"/>
+        </w:rPr>
+        <w:t>queueName</w:t>
+      </w:r>
+      <w:proofErr w:type="spellEnd"/>
+      <w:r>
+        <w:rPr>
+          <w:rFonts w:ascii="Courier New" w:eastAsia="Times New Roman" w:hAnsi="Courier New" w:cs="Courier New"/>
+          <w:sz w:val="20"/>
+          <w:szCs w:val="20"/>
+        </w:rPr>
+        <w:t>)</w:t>
+      </w:r>
+    </w:p>
+    <w:p>
+      <w:pPr>
+        <w:tabs>
+          <w:tab w:val="left" w:pos="916"/>
+          <w:tab w:val="left" w:pos="1832"/>
+          <w:tab w:val="left" w:pos="2748"/>
+          <w:tab w:val="left" w:pos="3664"/>
+          <w:tab w:val="left" w:pos="4580"/>
+          <w:tab w:val="left" w:pos="5496"/>
+          <w:tab w:val="left" w:pos="6412"/>
+          <w:tab w:val="left" w:pos="7328"/>
+          <w:tab w:val="left" w:pos="8244"/>
+          <w:tab w:val="left" w:pos="9160"/>
+          <w:tab w:val="left" w:pos="10076"/>
+          <w:tab w:val="left" w:pos="10992"/>
+          <w:tab w:val="left" w:pos="11908"/>
+          <w:tab w:val="left" w:pos="12824"/>
+          <w:tab w:val="left" w:pos="13740"/>
+          <w:tab w:val="left" w:pos="14656"/>
+        </w:tabs>
+        <w:spacing w:after="0" w:line="240" w:lineRule="auto"/>
+        <w:rPr>
+          <w:rFonts w:ascii="Courier New" w:eastAsia="Times New Roman" w:hAnsi="Courier New" w:cs="Courier New"/>
+          <w:sz w:val="20"/>
+          <w:szCs w:val="20"/>
+        </w:rPr>
+      </w:pPr>
+      <w:r>
+        <w:rPr>
+          <w:rFonts w:ascii="Courier New" w:eastAsia="Times New Roman" w:hAnsi="Courier New" w:cs="Courier New"/>
+          <w:sz w:val="20"/>
+          <w:szCs w:val="20"/>
+        </w:rPr>
+        <w:t xml:space="preserve">  </w:t>
+      </w:r>
+      <w:proofErr w:type="gramStart"/>
+      <w:r>
+        <w:rPr>
+          <w:rFonts w:ascii="Courier New" w:eastAsia="Times New Roman" w:hAnsi="Courier New" w:cs="Courier New"/>
+          <w:sz w:val="20"/>
+          <w:szCs w:val="20"/>
+        </w:rPr>
+        <w:t>.process</w:t>
+      </w:r>
+      <w:proofErr w:type="gramEnd"/>
+      <w:r>
+        <w:rPr>
+          <w:rFonts w:ascii="Courier New" w:eastAsia="Times New Roman" w:hAnsi="Courier New" w:cs="Courier New"/>
+          <w:sz w:val="20"/>
+          <w:szCs w:val="20"/>
+        </w:rPr>
+        <w:t>(...) // same enrichment, aggregation logic</w:t>
+      </w:r>
+    </w:p>
+    <w:p>
+      <w:pPr>
+        <w:spacing w:before="100" w:beforeAutospacing="1" w:after="100" w:afterAutospacing="1" w:line="240" w:lineRule="auto"/>
+        <w:outlineLvl w:val="2"/>
+        <w:rPr>
+          <w:rFonts w:ascii="Times New Roman" w:eastAsia="Times New Roman" w:hAnsi="Times New Roman" w:cs="Times New Roman"/>
+          <w:b/>
+          <w:bCs/>
+          <w:sz w:val="27"/>
+          <w:szCs w:val="27"/>
+        </w:rPr>
+      </w:pPr>
+      <w:r>
+        <w:rPr>
+          <w:rFonts w:ascii="Times New Roman" w:eastAsia="Times New Roman" w:hAnsi="Times New Roman" w:cs="Times New Roman"/>
+          <w:b/>
+          <w:bCs/>
+          <w:sz w:val="27"/>
+          <w:szCs w:val="27"/>
+        </w:rPr>
+        <w:t>2. 3 Deployments (AKS YAML)</w:t>
+      </w:r>
+    </w:p>
+    <w:p>
+      <w:pPr>
+        <w:spacing w:before="100" w:beforeAutospacing="1" w:after="100" w:afterAutospacing="1" w:line="240" w:lineRule="auto"/>
+        <w:rPr>
+          <w:rFonts w:ascii="Times New Roman" w:eastAsia="Times New Roman" w:hAnsi="Times New Roman" w:cs="Times New Roman"/>
+          <w:sz w:val="24"/>
+          <w:szCs w:val="24"/>
+        </w:rPr>
+      </w:pPr>
+      <w:r>
+        <w:rPr>
+          <w:rFonts w:ascii="Times New Roman" w:eastAsia="Times New Roman" w:hAnsi="Times New Roman" w:cs="Times New Roman"/>
+          <w:sz w:val="24"/>
+          <w:szCs w:val="24"/>
+        </w:rPr>
+        <w:lastRenderedPageBreak/>
+        <w:t xml:space="preserve">Each deployment injects a different </w:t>
+      </w:r>
+      <w:proofErr w:type="spellStart"/>
+      <w:r>
+        <w:rPr>
+          <w:rFonts w:ascii="Times New Roman" w:eastAsia="Times New Roman" w:hAnsi="Times New Roman" w:cs="Times New Roman"/>
+          <w:sz w:val="24"/>
+          <w:szCs w:val="24"/>
+        </w:rPr>
+        <w:t>env</w:t>
+      </w:r>
+      <w:proofErr w:type="spellEnd"/>
+      <w:r>
+        <w:rPr>
+          <w:rFonts w:ascii="Times New Roman" w:eastAsia="Times New Roman" w:hAnsi="Times New Roman" w:cs="Times New Roman"/>
+          <w:sz w:val="24"/>
+          <w:szCs w:val="24"/>
+        </w:rPr>
+        <w:t xml:space="preserve"> </w:t>
+      </w:r>
+      <w:proofErr w:type="spellStart"/>
+      <w:r>
+        <w:rPr>
+          <w:rFonts w:ascii="Times New Roman" w:eastAsia="Times New Roman" w:hAnsi="Times New Roman" w:cs="Times New Roman"/>
+          <w:sz w:val="24"/>
+          <w:szCs w:val="24"/>
+        </w:rPr>
+        <w:t>var</w:t>
+      </w:r>
+      <w:proofErr w:type="spellEnd"/>
+      <w:r>
+        <w:rPr>
+          <w:rFonts w:ascii="Times New Roman" w:eastAsia="Times New Roman" w:hAnsi="Times New Roman" w:cs="Times New Roman"/>
+          <w:sz w:val="24"/>
+          <w:szCs w:val="24"/>
+        </w:rPr>
+        <w:t>:</w:t>
+      </w:r>
+    </w:p>
+    <w:p>
+      <w:pPr>
+        <w:tabs>
+          <w:tab w:val="left" w:pos="916"/>
+          <w:tab w:val="left" w:pos="1832"/>
+          <w:tab w:val="left" w:pos="2748"/>
+          <w:tab w:val="left" w:pos="3664"/>
+          <w:tab w:val="left" w:pos="4580"/>
+          <w:tab w:val="left" w:pos="5496"/>
+          <w:tab w:val="left" w:pos="6412"/>
+          <w:tab w:val="left" w:pos="7328"/>
+          <w:tab w:val="left" w:pos="8244"/>
+          <w:tab w:val="left" w:pos="9160"/>
+          <w:tab w:val="left" w:pos="10076"/>
+          <w:tab w:val="left" w:pos="10992"/>
+          <w:tab w:val="left" w:pos="11908"/>
+          <w:tab w:val="left" w:pos="12824"/>
+          <w:tab w:val="left" w:pos="13740"/>
+          <w:tab w:val="left" w:pos="14656"/>
+        </w:tabs>
+        <w:spacing w:after="0" w:line="240" w:lineRule="auto"/>
+        <w:rPr>
+          <w:rFonts w:ascii="Courier New" w:eastAsia="Times New Roman" w:hAnsi="Courier New" w:cs="Courier New"/>
+          <w:sz w:val="20"/>
+          <w:szCs w:val="20"/>
+        </w:rPr>
+      </w:pPr>
+      <w:proofErr w:type="spellStart"/>
+      <w:r>
+        <w:rPr>
+          <w:rFonts w:ascii="Courier New" w:eastAsia="Times New Roman" w:hAnsi="Courier New" w:cs="Courier New"/>
+          <w:sz w:val="20"/>
+          <w:szCs w:val="20"/>
+        </w:rPr>
+        <w:t>yaml</w:t>
+      </w:r>
+      <w:proofErr w:type="spellEnd"/>
+    </w:p>
+    <w:p>
+      <w:pPr>
+        <w:tabs>
+          <w:tab w:val="left" w:pos="916"/>
+          <w:tab w:val="left" w:pos="1832"/>
+          <w:tab w:val="left" w:pos="2748"/>
+          <w:tab w:val="left" w:pos="3664"/>
+          <w:tab w:val="left" w:pos="4580"/>
+          <w:tab w:val="left" w:pos="5496"/>
+          <w:tab w:val="left" w:pos="6412"/>
+          <w:tab w:val="left" w:pos="7328"/>
+          <w:tab w:val="left" w:pos="8244"/>
+          <w:tab w:val="left" w:pos="9160"/>
+          <w:tab w:val="left" w:pos="10076"/>
+          <w:tab w:val="left" w:pos="10992"/>
+          <w:tab w:val="left" w:pos="11908"/>
+          <w:tab w:val="left" w:pos="12824"/>
+          <w:tab w:val="left" w:pos="13740"/>
+          <w:tab w:val="left" w:pos="14656"/>
+        </w:tabs>
+        <w:spacing w:after="0" w:line="240" w:lineRule="auto"/>
+        <w:rPr>
+          <w:rFonts w:ascii="Courier New" w:eastAsia="Times New Roman" w:hAnsi="Courier New" w:cs="Courier New"/>
+          <w:sz w:val="20"/>
+          <w:szCs w:val="20"/>
+        </w:rPr>
+      </w:pPr>
+      <w:proofErr w:type="spellStart"/>
+      <w:r>
+        <w:rPr>
+          <w:rFonts w:ascii="Courier New" w:eastAsia="Times New Roman" w:hAnsi="Courier New" w:cs="Courier New"/>
+          <w:sz w:val="20"/>
+          <w:szCs w:val="20"/>
+        </w:rPr>
+        <w:t>CopyEdit</w:t>
+      </w:r>
+      <w:proofErr w:type="spellEnd"/>
+    </w:p>
+    <w:p>
+      <w:pPr>
+        <w:tabs>
+          <w:tab w:val="left" w:pos="916"/>
+          <w:tab w:val="left" w:pos="1832"/>
+          <w:tab w:val="left" w:pos="2748"/>
+          <w:tab w:val="left" w:pos="3664"/>
+          <w:tab w:val="left" w:pos="4580"/>
+          <w:tab w:val="left" w:pos="5496"/>
+          <w:tab w:val="left" w:pos="6412"/>
+          <w:tab w:val="left" w:pos="7328"/>
+          <w:tab w:val="left" w:pos="8244"/>
+          <w:tab w:val="left" w:pos="9160"/>
+          <w:tab w:val="left" w:pos="10076"/>
+          <w:tab w:val="left" w:pos="10992"/>
+          <w:tab w:val="left" w:pos="11908"/>
+          <w:tab w:val="left" w:pos="12824"/>
+          <w:tab w:val="left" w:pos="13740"/>
+          <w:tab w:val="left" w:pos="14656"/>
+        </w:tabs>
+        <w:spacing w:after="0" w:line="240" w:lineRule="auto"/>
+        <w:rPr>
+          <w:rFonts w:ascii="Courier New" w:eastAsia="Times New Roman" w:hAnsi="Courier New" w:cs="Courier New"/>
+          <w:sz w:val="20"/>
+          <w:szCs w:val="20"/>
+        </w:rPr>
+      </w:pPr>
+      <w:proofErr w:type="spellStart"/>
+      <w:r>
+        <w:rPr>
+          <w:rFonts w:ascii="Courier New" w:eastAsia="Times New Roman" w:hAnsi="Courier New" w:cs="Courier New"/>
+          <w:sz w:val="20"/>
+          <w:szCs w:val="20"/>
+        </w:rPr>
+        <w:t>env</w:t>
+      </w:r>
+      <w:proofErr w:type="spellEnd"/>
+      <w:r>
+        <w:rPr>
+          <w:rFonts w:ascii="Courier New" w:eastAsia="Times New Roman" w:hAnsi="Courier New" w:cs="Courier New"/>
+          <w:sz w:val="20"/>
+          <w:szCs w:val="20"/>
+        </w:rPr>
+        <w:t>:</w:t>
+      </w:r>
+    </w:p>
+    <w:p>
+      <w:pPr>
+        <w:tabs>
+          <w:tab w:val="left" w:pos="916"/>
+          <w:tab w:val="left" w:pos="1832"/>
+          <w:tab w:val="left" w:pos="2748"/>
+          <w:tab w:val="left" w:pos="3664"/>
+          <w:tab w:val="left" w:pos="4580"/>
+          <w:tab w:val="left" w:pos="5496"/>
+          <w:tab w:val="left" w:pos="6412"/>
+          <w:tab w:val="left" w:pos="7328"/>
+          <w:tab w:val="left" w:pos="8244"/>
+          <w:tab w:val="left" w:pos="9160"/>
+          <w:tab w:val="left" w:pos="10076"/>
+          <w:tab w:val="left" w:pos="10992"/>
+          <w:tab w:val="left" w:pos="11908"/>
+          <w:tab w:val="left" w:pos="12824"/>
+          <w:tab w:val="left" w:pos="13740"/>
+          <w:tab w:val="left" w:pos="14656"/>
+        </w:tabs>
+        <w:spacing w:after="0" w:line="240" w:lineRule="auto"/>
+        <w:rPr>
+          <w:rFonts w:ascii="Courier New" w:eastAsia="Times New Roman" w:hAnsi="Courier New" w:cs="Courier New"/>
+          <w:sz w:val="20"/>
+          <w:szCs w:val="20"/>
+        </w:rPr>
+      </w:pPr>
+      <w:r>
+        <w:rPr>
+          <w:rFonts w:ascii="Courier New" w:eastAsia="Times New Roman" w:hAnsi="Courier New" w:cs="Courier New"/>
+          <w:sz w:val="20"/>
+          <w:szCs w:val="20"/>
+        </w:rPr>
+        <w:t>- name: QUEUE_NAME</w:t>
+      </w:r>
+    </w:p>
+    <w:p>
+      <w:pPr>
+        <w:tabs>
+          <w:tab w:val="left" w:pos="916"/>
+          <w:tab w:val="left" w:pos="1832"/>
+          <w:tab w:val="left" w:pos="2748"/>
+          <w:tab w:val="left" w:pos="3664"/>
+          <w:tab w:val="left" w:pos="4580"/>
+          <w:tab w:val="left" w:pos="5496"/>
+          <w:tab w:val="left" w:pos="6412"/>
+          <w:tab w:val="left" w:pos="7328"/>
+          <w:tab w:val="left" w:pos="8244"/>
+          <w:tab w:val="left" w:pos="9160"/>
+          <w:tab w:val="left" w:pos="10076"/>
+          <w:tab w:val="left" w:pos="10992"/>
+          <w:tab w:val="left" w:pos="11908"/>
+          <w:tab w:val="left" w:pos="12824"/>
+          <w:tab w:val="left" w:pos="13740"/>
+          <w:tab w:val="left" w:pos="14656"/>
+        </w:tabs>
+        <w:spacing w:after="0" w:line="240" w:lineRule="auto"/>
+        <w:rPr>
+          <w:rFonts w:ascii="Courier New" w:eastAsia="Times New Roman" w:hAnsi="Courier New" w:cs="Courier New"/>
+          <w:sz w:val="20"/>
+          <w:szCs w:val="20"/>
+        </w:rPr>
+      </w:pPr>
+      <w:r>
+        <w:rPr>
+          <w:rFonts w:ascii="Courier New" w:eastAsia="Times New Roman" w:hAnsi="Courier New" w:cs="Courier New"/>
+          <w:sz w:val="20"/>
+          <w:szCs w:val="20"/>
+        </w:rPr>
+        <w:t xml:space="preserve">  value: file-small-queue</w:t>
+      </w:r>
+    </w:p>
+    <w:p>
+      <w:pPr>
+        <w:spacing w:before="100" w:beforeAutospacing="1" w:after="100" w:afterAutospacing="1" w:line="240" w:lineRule="auto"/>
+        <w:rPr>
+          <w:rFonts w:ascii="Times New Roman" w:eastAsia="Times New Roman" w:hAnsi="Times New Roman" w:cs="Times New Roman"/>
+          <w:sz w:val="24"/>
+          <w:szCs w:val="24"/>
+        </w:rPr>
+      </w:pPr>
+      <w:r>
+        <w:rPr>
+          <w:rFonts w:ascii="Times New Roman" w:eastAsia="Times New Roman" w:hAnsi="Times New Roman" w:cs="Times New Roman"/>
+          <w:sz w:val="24"/>
+          <w:szCs w:val="24"/>
+        </w:rPr>
+        <w:t xml:space="preserve">And KEDA </w:t>
+      </w:r>
+      <w:proofErr w:type="spellStart"/>
+      <w:r>
+        <w:rPr>
+          <w:rFonts w:ascii="Courier New" w:eastAsia="Times New Roman" w:hAnsi="Courier New" w:cs="Courier New"/>
+          <w:sz w:val="20"/>
+          <w:szCs w:val="20"/>
+        </w:rPr>
+        <w:t>ScaledObject</w:t>
+      </w:r>
+      <w:proofErr w:type="spellEnd"/>
+      <w:r>
+        <w:rPr>
+          <w:rFonts w:ascii="Times New Roman" w:eastAsia="Times New Roman" w:hAnsi="Times New Roman" w:cs="Times New Roman"/>
+          <w:sz w:val="24"/>
+          <w:szCs w:val="24"/>
+        </w:rPr>
+        <w:t xml:space="preserve"> watches that specific queue.</w:t>
+      </w:r>
+    </w:p>
+    <w:p>
+      <w:pPr>
+        <w:spacing w:after="0" w:line="240" w:lineRule="auto"/>
+        <w:rPr>
+          <w:rFonts w:ascii="Times New Roman" w:eastAsia="Times New Roman" w:hAnsi="Times New Roman" w:cs="Times New Roman"/>
+          <w:sz w:val="24"/>
+          <w:szCs w:val="24"/>
+        </w:rPr>
+      </w:pPr>
+      <w:r>
+        <w:rPr>
+          <w:rFonts w:ascii="Times New Roman" w:eastAsia="Times New Roman" w:hAnsi="Times New Roman" w:cs="Times New Roman"/>
+          <w:sz w:val="24"/>
+          <w:szCs w:val="24"/>
+        </w:rPr>
+        <w:pict>
+          <v:rect id="_x0000_i1026" style="width:0;height:1.5pt" o:hralign="center" o:hrstd="t" o:hr="t" fillcolor="#a0a0a0" stroked="f"/>
+        </w:pict>
+      </w:r>
+    </w:p>
+    <w:p>
+      <w:pPr>
+        <w:spacing w:before="100" w:beforeAutospacing="1" w:after="100" w:afterAutospacing="1" w:line="240" w:lineRule="auto"/>
+        <w:outlineLvl w:val="1"/>
+        <w:rPr>
+          <w:rFonts w:ascii="Times New Roman" w:eastAsia="Times New Roman" w:hAnsi="Times New Roman" w:cs="Times New Roman"/>
+          <w:b/>
+          <w:bCs/>
+          <w:sz w:val="36"/>
+          <w:szCs w:val="36"/>
+        </w:rPr>
+      </w:pPr>
+      <w:r>
+        <w:rPr>
+          <w:rFonts w:ascii="Segoe UI Symbol" w:eastAsia="Times New Roman" w:hAnsi="Segoe UI Symbol" w:cs="Segoe UI Symbol"/>
+          <w:b/>
+          <w:bCs/>
+          <w:sz w:val="36"/>
+          <w:szCs w:val="36"/>
+        </w:rPr>
+        <w:t>🔁</w:t>
+      </w:r>
+      <w:r>
+        <w:rPr>
+          <w:rFonts w:ascii="Times New Roman" w:eastAsia="Times New Roman" w:hAnsi="Times New Roman" w:cs="Times New Roman"/>
+          <w:b/>
+          <w:bCs/>
+          <w:sz w:val="36"/>
+          <w:szCs w:val="36"/>
+        </w:rPr>
+        <w:t xml:space="preserve"> Deployment Flow Summary</w:t>
+      </w:r>
+    </w:p>
+    <w:tbl>
+      <w:tblPr>
+        <w:tblW w:w="0" w:type="auto"/>
+        <w:tblCellSpacing w:w="15" w:type="dxa"/>
+        <w:tblCellMar>
+          <w:top w:w="15" w:type="dxa"/>
+          <w:left w:w="15" w:type="dxa"/>
+          <w:bottom w:w="15" w:type="dxa"/>
+          <w:right w:w="15" w:type="dxa"/>
+        </w:tblCellMar>
+        <w:tblLook w:val="04A0" w:firstRow="1" w:lastRow="0" w:firstColumn="1" w:lastColumn="0" w:noHBand="0" w:noVBand="1"/>
+      </w:tblPr>
+      <w:tblGrid>
+        <w:gridCol w:w="2261"/>
+        <w:gridCol w:w="1741"/>
+        <w:gridCol w:w="2491"/>
+      </w:tblGrid>
+      <w:tr>
+        <w:trPr>
+          <w:tblHeader/>
+          <w:tblCellSpacing w:w="15" w:type="dxa"/>
+        </w:trPr>
+        <w:tc>
+          <w:tcPr>
+            <w:tcW w:w="0" w:type="auto"/>
+            <w:vAlign w:val="center"/>
+            <w:hideMark/>
+          </w:tcPr>
+          <w:p>
+            <w:pPr>
+              <w:spacing w:after="0" w:line="240" w:lineRule="auto"/>
+              <w:jc w:val="center"/>
+              <w:rPr>
+                <w:rFonts w:ascii="Times New Roman" w:eastAsia="Times New Roman" w:hAnsi="Times New Roman" w:cs="Times New Roman"/>
+                <w:b/>
+                <w:bCs/>
+                <w:sz w:val="24"/>
+                <w:szCs w:val="24"/>
+              </w:rPr>
+            </w:pPr>
+            <w:r>
+              <w:rPr>
+                <w:rFonts w:ascii="Times New Roman" w:eastAsia="Times New Roman" w:hAnsi="Times New Roman" w:cs="Times New Roman"/>
+                <w:b/>
+                <w:bCs/>
+                <w:sz w:val="24"/>
+                <w:szCs w:val="24"/>
+              </w:rPr>
+              <w:t>Pod / App</w:t>
+            </w:r>
+          </w:p>
+        </w:tc>
+        <w:tc>
+          <w:tcPr>
+            <w:tcW w:w="0" w:type="auto"/>
+            <w:vAlign w:val="center"/>
+            <w:hideMark/>
+          </w:tcPr>
+          <w:p>
+            <w:pPr>
+              <w:spacing w:after="0" w:line="240" w:lineRule="auto"/>
+              <w:jc w:val="center"/>
+              <w:rPr>
+                <w:rFonts w:ascii="Times New Roman" w:eastAsia="Times New Roman" w:hAnsi="Times New Roman" w:cs="Times New Roman"/>
+                <w:b/>
+                <w:bCs/>
+                <w:sz w:val="24"/>
+                <w:szCs w:val="24"/>
+              </w:rPr>
+            </w:pPr>
+            <w:proofErr w:type="spellStart"/>
+            <w:r>
+              <w:rPr>
+                <w:rFonts w:ascii="Times New Roman" w:eastAsia="Times New Roman" w:hAnsi="Times New Roman" w:cs="Times New Roman"/>
+                <w:b/>
+                <w:bCs/>
+                <w:sz w:val="24"/>
+                <w:szCs w:val="24"/>
+              </w:rPr>
+              <w:t>Env</w:t>
+            </w:r>
+            <w:proofErr w:type="spellEnd"/>
+            <w:r>
+              <w:rPr>
+                <w:rFonts w:ascii="Times New Roman" w:eastAsia="Times New Roman" w:hAnsi="Times New Roman" w:cs="Times New Roman"/>
+                <w:b/>
+                <w:bCs/>
+                <w:sz w:val="24"/>
+                <w:szCs w:val="24"/>
+              </w:rPr>
+              <w:t xml:space="preserve"> </w:t>
+            </w:r>
+            <w:proofErr w:type="spellStart"/>
+            <w:r>
+              <w:rPr>
+                <w:rFonts w:ascii="Times New Roman" w:eastAsia="Times New Roman" w:hAnsi="Times New Roman" w:cs="Times New Roman"/>
+                <w:b/>
+                <w:bCs/>
+                <w:sz w:val="24"/>
+                <w:szCs w:val="24"/>
+              </w:rPr>
+              <w:t>Var</w:t>
+            </w:r>
+            <w:proofErr w:type="spellEnd"/>
+          </w:p>
+        </w:tc>
+        <w:tc>
+          <w:tcPr>
+            <w:tcW w:w="0" w:type="auto"/>
+            <w:vAlign w:val="center"/>
+            <w:hideMark/>
+          </w:tcPr>
+          <w:p>
+            <w:pPr>
+              <w:spacing w:after="0" w:line="240" w:lineRule="auto"/>
+              <w:jc w:val="center"/>
+              <w:rPr>
+                <w:rFonts w:ascii="Times New Roman" w:eastAsia="Times New Roman" w:hAnsi="Times New Roman" w:cs="Times New Roman"/>
+                <w:b/>
+                <w:bCs/>
+                <w:sz w:val="24"/>
+                <w:szCs w:val="24"/>
+              </w:rPr>
+            </w:pPr>
+            <w:r>
+              <w:rPr>
+                <w:rFonts w:ascii="Times New Roman" w:eastAsia="Times New Roman" w:hAnsi="Times New Roman" w:cs="Times New Roman"/>
+                <w:b/>
+                <w:bCs/>
+                <w:sz w:val="24"/>
+                <w:szCs w:val="24"/>
+              </w:rPr>
+              <w:t>Scales When</w:t>
+            </w:r>
+          </w:p>
+        </w:tc>
+      </w:tr>
+      <w:tr>
+        <w:trPr>
+          <w:tblCellSpacing w:w="15" w:type="dxa"/>
+        </w:trPr>
+        <w:tc>
+          <w:tcPr>
+            <w:tcW w:w="0" w:type="auto"/>
+            <w:vAlign w:val="center"/>
+            <w:hideMark/>
+          </w:tcPr>
+          <w:p>
+            <w:pPr>
+              <w:spacing w:after="0" w:line="240" w:lineRule="auto"/>
+              <w:rPr>
+                <w:rFonts w:ascii="Times New Roman" w:eastAsia="Times New Roman" w:hAnsi="Times New Roman" w:cs="Times New Roman"/>
+                <w:sz w:val="24"/>
+                <w:szCs w:val="24"/>
+              </w:rPr>
+            </w:pPr>
+            <w:r>
+              <w:rPr>
+                <w:rFonts w:ascii="Times New Roman" w:eastAsia="Times New Roman" w:hAnsi="Times New Roman" w:cs="Times New Roman"/>
+                <w:sz w:val="24"/>
+                <w:szCs w:val="24"/>
+              </w:rPr>
+              <w:t>file-processor-small</w:t>
+            </w:r>
+          </w:p>
+        </w:tc>
+        <w:tc>
+          <w:tcPr>
+            <w:tcW w:w="0" w:type="auto"/>
+            <w:vAlign w:val="center"/>
+            <w:hideMark/>
+          </w:tcPr>
+          <w:p>
+            <w:pPr>
+              <w:spacing w:after="0" w:line="240" w:lineRule="auto"/>
+              <w:rPr>
+                <w:rFonts w:ascii="Times New Roman" w:eastAsia="Times New Roman" w:hAnsi="Times New Roman" w:cs="Times New Roman"/>
+                <w:sz w:val="24"/>
+                <w:szCs w:val="24"/>
+              </w:rPr>
+            </w:pPr>
+            <w:r>
+              <w:rPr>
+                <w:rFonts w:ascii="Courier New" w:eastAsia="Times New Roman" w:hAnsi="Courier New" w:cs="Courier New"/>
+                <w:sz w:val="20"/>
+                <w:szCs w:val="20"/>
+              </w:rPr>
+              <w:t>QUEUE_NAME=...</w:t>
+            </w:r>
+          </w:p>
+        </w:tc>
+        <w:tc>
+          <w:tcPr>
+            <w:tcW w:w="0" w:type="auto"/>
+            <w:vAlign w:val="center"/>
+            <w:hideMark/>
+          </w:tcPr>
+          <w:p>
+            <w:pPr>
+              <w:spacing w:after="0" w:line="240" w:lineRule="auto"/>
+              <w:rPr>
+                <w:rFonts w:ascii="Times New Roman" w:eastAsia="Times New Roman" w:hAnsi="Times New Roman" w:cs="Times New Roman"/>
+                <w:sz w:val="24"/>
+                <w:szCs w:val="24"/>
+              </w:rPr>
+            </w:pPr>
+            <w:r>
+              <w:rPr>
+                <w:rFonts w:ascii="Courier New" w:eastAsia="Times New Roman" w:hAnsi="Courier New" w:cs="Courier New"/>
+                <w:sz w:val="20"/>
+                <w:szCs w:val="20"/>
+              </w:rPr>
+              <w:t>file-small-queue</w:t>
+            </w:r>
+            <w:r>
+              <w:rPr>
+                <w:rFonts w:ascii="Times New Roman" w:eastAsia="Times New Roman" w:hAnsi="Times New Roman" w:cs="Times New Roman"/>
+                <w:sz w:val="24"/>
+                <w:szCs w:val="24"/>
+              </w:rPr>
+              <w:t xml:space="preserve"> &gt; 0</w:t>
+            </w:r>
+          </w:p>
+        </w:tc>
+      </w:tr>
+      <w:tr>
+        <w:trPr>
+          <w:tblCellSpacing w:w="15" w:type="dxa"/>
+        </w:trPr>
+        <w:tc>
+          <w:tcPr>
+            <w:tcW w:w="0" w:type="auto"/>
+            <w:vAlign w:val="center"/>
+            <w:hideMark/>
+          </w:tcPr>
+          <w:p>
+            <w:pPr>
+              <w:spacing w:after="0" w:line="240" w:lineRule="auto"/>
+              <w:rPr>
+                <w:rFonts w:ascii="Times New Roman" w:eastAsia="Times New Roman" w:hAnsi="Times New Roman" w:cs="Times New Roman"/>
+                <w:sz w:val="24"/>
+                <w:szCs w:val="24"/>
+              </w:rPr>
+            </w:pPr>
+            <w:r>
+              <w:rPr>
+                <w:rFonts w:ascii="Times New Roman" w:eastAsia="Times New Roman" w:hAnsi="Times New Roman" w:cs="Times New Roman"/>
+                <w:sz w:val="24"/>
+                <w:szCs w:val="24"/>
+              </w:rPr>
+              <w:t>file-processor-medium</w:t>
+            </w:r>
+          </w:p>
+        </w:tc>
+        <w:tc>
+          <w:tcPr>
+            <w:tcW w:w="0" w:type="auto"/>
+            <w:vAlign w:val="center"/>
+            <w:hideMark/>
+          </w:tcPr>
+          <w:p>
+            <w:pPr>
+              <w:spacing w:after="0" w:line="240" w:lineRule="auto"/>
+              <w:rPr>
+                <w:rFonts w:ascii="Times New Roman" w:eastAsia="Times New Roman" w:hAnsi="Times New Roman" w:cs="Times New Roman"/>
+                <w:sz w:val="24"/>
+                <w:szCs w:val="24"/>
+              </w:rPr>
+            </w:pPr>
+            <w:r>
+              <w:rPr>
+                <w:rFonts w:ascii="Courier New" w:eastAsia="Times New Roman" w:hAnsi="Courier New" w:cs="Courier New"/>
+                <w:sz w:val="20"/>
+                <w:szCs w:val="20"/>
+              </w:rPr>
+              <w:t>QUEUE_NAME=...</w:t>
+            </w:r>
+          </w:p>
+        </w:tc>
+        <w:tc>
+          <w:tcPr>
+            <w:tcW w:w="0" w:type="auto"/>
+            <w:vAlign w:val="center"/>
+            <w:hideMark/>
+          </w:tcPr>
+          <w:p>
+            <w:pPr>
+              <w:spacing w:after="0" w:line="240" w:lineRule="auto"/>
+              <w:rPr>
+                <w:rFonts w:ascii="Times New Roman" w:eastAsia="Times New Roman" w:hAnsi="Times New Roman" w:cs="Times New Roman"/>
+                <w:sz w:val="24"/>
+                <w:szCs w:val="24"/>
+              </w:rPr>
+            </w:pPr>
+            <w:r>
+              <w:rPr>
+                <w:rFonts w:ascii="Courier New" w:eastAsia="Times New Roman" w:hAnsi="Courier New" w:cs="Courier New"/>
+                <w:sz w:val="20"/>
+                <w:szCs w:val="20"/>
+              </w:rPr>
+              <w:t>file-medium-queue</w:t>
+            </w:r>
+            <w:r>
+              <w:rPr>
+                <w:rFonts w:ascii="Times New Roman" w:eastAsia="Times New Roman" w:hAnsi="Times New Roman" w:cs="Times New Roman"/>
+                <w:sz w:val="24"/>
+                <w:szCs w:val="24"/>
+              </w:rPr>
+              <w:t xml:space="preserve"> &gt; 0</w:t>
+            </w:r>
+          </w:p>
+        </w:tc>
+      </w:tr>
+      <w:tr>
+        <w:trPr>
+          <w:tblCellSpacing w:w="15" w:type="dxa"/>
+        </w:trPr>
+        <w:tc>
+          <w:tcPr>
+            <w:tcW w:w="0" w:type="auto"/>
+            <w:vAlign w:val="center"/>
+            <w:hideMark/>
+          </w:tcPr>
+          <w:p>
+            <w:pPr>
+              <w:spacing w:after="0" w:line="240" w:lineRule="auto"/>
+              <w:rPr>
+                <w:rFonts w:ascii="Times New Roman" w:eastAsia="Times New Roman" w:hAnsi="Times New Roman" w:cs="Times New Roman"/>
+                <w:sz w:val="24"/>
+                <w:szCs w:val="24"/>
+              </w:rPr>
+            </w:pPr>
+            <w:r>
+              <w:rPr>
+                <w:rFonts w:ascii="Times New Roman" w:eastAsia="Times New Roman" w:hAnsi="Times New Roman" w:cs="Times New Roman"/>
+                <w:sz w:val="24"/>
+                <w:szCs w:val="24"/>
+              </w:rPr>
+              <w:t>file-processor-large</w:t>
+            </w:r>
+          </w:p>
+        </w:tc>
+        <w:tc>
+          <w:tcPr>
+            <w:tcW w:w="0" w:type="auto"/>
+            <w:vAlign w:val="center"/>
+            <w:hideMark/>
+          </w:tcPr>
+          <w:p>
+            <w:pPr>
+              <w:spacing w:after="0" w:line="240" w:lineRule="auto"/>
+              <w:rPr>
+                <w:rFonts w:ascii="Times New Roman" w:eastAsia="Times New Roman" w:hAnsi="Times New Roman" w:cs="Times New Roman"/>
+                <w:sz w:val="24"/>
+                <w:szCs w:val="24"/>
+              </w:rPr>
+            </w:pPr>
+            <w:r>
+              <w:rPr>
+                <w:rFonts w:ascii="Courier New" w:eastAsia="Times New Roman" w:hAnsi="Courier New" w:cs="Courier New"/>
+                <w:sz w:val="20"/>
+                <w:szCs w:val="20"/>
+              </w:rPr>
+              <w:t>QUEUE_NAME=...</w:t>
+            </w:r>
+          </w:p>
+        </w:tc>
+        <w:tc>
+          <w:tcPr>
+            <w:tcW w:w="0" w:type="auto"/>
+            <w:vAlign w:val="center"/>
+            <w:hideMark/>
+          </w:tcPr>
+          <w:p>
+            <w:pPr>
+              <w:spacing w:after="0" w:line="240" w:lineRule="auto"/>
+              <w:rPr>
+                <w:rFonts w:ascii="Times New Roman" w:eastAsia="Times New Roman" w:hAnsi="Times New Roman" w:cs="Times New Roman"/>
+                <w:sz w:val="24"/>
+                <w:szCs w:val="24"/>
+              </w:rPr>
+            </w:pPr>
+            <w:r>
+              <w:rPr>
+                <w:rFonts w:ascii="Courier New" w:eastAsia="Times New Roman" w:hAnsi="Courier New" w:cs="Courier New"/>
+                <w:sz w:val="20"/>
+                <w:szCs w:val="20"/>
+              </w:rPr>
+              <w:t>file-large-queue</w:t>
+            </w:r>
+            <w:r>
+              <w:rPr>
+                <w:rFonts w:ascii="Times New Roman" w:eastAsia="Times New Roman" w:hAnsi="Times New Roman" w:cs="Times New Roman"/>
+                <w:sz w:val="24"/>
+                <w:szCs w:val="24"/>
+              </w:rPr>
+              <w:t xml:space="preserve"> &gt; 0</w:t>
+            </w:r>
+          </w:p>
+        </w:tc>
+      </w:tr>
+    </w:tbl>
+    <w:p>
+      <w:pPr>
+        <w:spacing w:before="100" w:beforeAutospacing="1" w:after="100" w:afterAutospacing="1" w:line="240" w:lineRule="auto"/>
+        <w:rPr>
+          <w:rFonts w:ascii="Times New Roman" w:eastAsia="Times New Roman" w:hAnsi="Times New Roman" w:cs="Times New Roman"/>
+          <w:sz w:val="24"/>
+          <w:szCs w:val="24"/>
+        </w:rPr>
+      </w:pPr>
+      <w:r>
+        <w:rPr>
+          <w:rFonts w:ascii="Times New Roman" w:eastAsia="Times New Roman" w:hAnsi="Times New Roman" w:cs="Times New Roman"/>
+          <w:sz w:val="24"/>
+          <w:szCs w:val="24"/>
+        </w:rPr>
+        <w:t xml:space="preserve">They all use the </w:t>
+      </w:r>
+      <w:r>
+        <w:rPr>
+          <w:rFonts w:ascii="Times New Roman" w:eastAsia="Times New Roman" w:hAnsi="Times New Roman" w:cs="Times New Roman"/>
+          <w:b/>
+          <w:bCs/>
+          <w:sz w:val="24"/>
+          <w:szCs w:val="24"/>
+        </w:rPr>
+        <w:t>same JAR/image</w:t>
+      </w:r>
+      <w:r>
+        <w:rPr>
+          <w:rFonts w:ascii="Times New Roman" w:eastAsia="Times New Roman" w:hAnsi="Times New Roman" w:cs="Times New Roman"/>
+          <w:sz w:val="24"/>
+          <w:szCs w:val="24"/>
+        </w:rPr>
+        <w:t>, same logic, same route code — just configured differently at runtime.</w:t>
+      </w:r>
+    </w:p>
+    <w:p>
+      <w:pPr>
+        <w:spacing w:after="0" w:line="240" w:lineRule="auto"/>
+        <w:rPr>
+          <w:rFonts w:ascii="Times New Roman" w:eastAsia="Times New Roman" w:hAnsi="Times New Roman" w:cs="Times New Roman"/>
+          <w:sz w:val="24"/>
+          <w:szCs w:val="24"/>
+        </w:rPr>
+      </w:pPr>
+      <w:r>
+        <w:rPr>
+          <w:rFonts w:ascii="Times New Roman" w:eastAsia="Times New Roman" w:hAnsi="Times New Roman" w:cs="Times New Roman"/>
+          <w:sz w:val="24"/>
+          <w:szCs w:val="24"/>
+        </w:rPr>
+        <w:pict>
+          <v:rect id="_x0000_i1027" style="width:0;height:1.5pt" o:hralign="center" o:hrstd="t" o:hr="t" fillcolor="#a0a0a0" stroked="f"/>
+        </w:pict>
+      </w:r>
+    </w:p>
+    <w:p>
+      <w:pPr>
+        <w:spacing w:before="100" w:beforeAutospacing="1" w:after="100" w:afterAutospacing="1" w:line="240" w:lineRule="auto"/>
+        <w:outlineLvl w:val="1"/>
+        <w:rPr>
+          <w:rFonts w:ascii="Times New Roman" w:eastAsia="Times New Roman" w:hAnsi="Times New Roman" w:cs="Times New Roman"/>
+          <w:b/>
+          <w:bCs/>
+          <w:sz w:val="36"/>
+          <w:szCs w:val="36"/>
+        </w:rPr>
+      </w:pPr>
+      <w:r>
+        <w:rPr>
+          <w:rFonts w:ascii="Segoe UI Symbol" w:eastAsia="Times New Roman" w:hAnsi="Segoe UI Symbol" w:cs="Segoe UI Symbol"/>
+          <w:b/>
+          <w:bCs/>
+          <w:sz w:val="36"/>
+          <w:szCs w:val="36"/>
+        </w:rPr>
+        <w:t>✅</w:t>
+      </w:r>
+      <w:r>
+        <w:rPr>
+          <w:rFonts w:ascii="Times New Roman" w:eastAsia="Times New Roman" w:hAnsi="Times New Roman" w:cs="Times New Roman"/>
+          <w:b/>
+          <w:bCs/>
+          <w:sz w:val="36"/>
+          <w:szCs w:val="36"/>
+        </w:rPr>
+        <w:t xml:space="preserve"> Advantages of This Approach</w:t>
+      </w:r>
+    </w:p>
+    <w:tbl>
+      <w:tblPr>
+        <w:tblW w:w="0" w:type="auto"/>
+        <w:tblCellSpacing w:w="15" w:type="dxa"/>
+        <w:tblCellMar>
+          <w:top w:w="15" w:type="dxa"/>
+          <w:left w:w="15" w:type="dxa"/>
+          <w:bottom w:w="15" w:type="dxa"/>
+          <w:right w:w="15" w:type="dxa"/>
+        </w:tblCellMar>
+        <w:tblLook w:val="04A0" w:firstRow="1" w:lastRow="0" w:firstColumn="1" w:lastColumn="0" w:noHBand="0" w:noVBand="1"/>
+      </w:tblPr>
+      <w:tblGrid>
+        <w:gridCol w:w="2768"/>
+        <w:gridCol w:w="4175"/>
+      </w:tblGrid>
+      <w:tr>
+        <w:trPr>
+          <w:tblHeader/>
+          <w:tblCellSpacing w:w="15" w:type="dxa"/>
+        </w:trPr>
+        <w:tc>
+          <w:tcPr>
+            <w:tcW w:w="0" w:type="auto"/>
+            <w:vAlign w:val="center"/>
+            <w:hideMark/>
+          </w:tcPr>
+          <w:p>
+            <w:pPr>
+              <w:spacing w:after="0" w:line="240" w:lineRule="auto"/>
+              <w:jc w:val="center"/>
+              <w:rPr>
+                <w:rFonts w:ascii="Times New Roman" w:eastAsia="Times New Roman" w:hAnsi="Times New Roman" w:cs="Times New Roman"/>
+                <w:b/>
+                <w:bCs/>
+                <w:sz w:val="24"/>
+                <w:szCs w:val="24"/>
+              </w:rPr>
+            </w:pPr>
+            <w:r>
+              <w:rPr>
+                <w:rFonts w:ascii="Times New Roman" w:eastAsia="Times New Roman" w:hAnsi="Times New Roman" w:cs="Times New Roman"/>
+                <w:b/>
+                <w:bCs/>
+                <w:sz w:val="24"/>
+                <w:szCs w:val="24"/>
+              </w:rPr>
+              <w:t>Benefit</w:t>
+            </w:r>
+          </w:p>
+        </w:tc>
+        <w:tc>
+          <w:tcPr>
+            <w:tcW w:w="0" w:type="auto"/>
+            <w:vAlign w:val="center"/>
+            <w:hideMark/>
+          </w:tcPr>
+          <w:p>
+            <w:pPr>
+              <w:spacing w:after="0" w:line="240" w:lineRule="auto"/>
+              <w:jc w:val="center"/>
+              <w:rPr>
+                <w:rFonts w:ascii="Times New Roman" w:eastAsia="Times New Roman" w:hAnsi="Times New Roman" w:cs="Times New Roman"/>
+                <w:b/>
+                <w:bCs/>
+                <w:sz w:val="24"/>
+                <w:szCs w:val="24"/>
+              </w:rPr>
+            </w:pPr>
+            <w:r>
+              <w:rPr>
+                <w:rFonts w:ascii="Times New Roman" w:eastAsia="Times New Roman" w:hAnsi="Times New Roman" w:cs="Times New Roman"/>
+                <w:b/>
+                <w:bCs/>
+                <w:sz w:val="24"/>
+                <w:szCs w:val="24"/>
+              </w:rPr>
+              <w:t>Why it matters</w:t>
+            </w:r>
+          </w:p>
+        </w:tc>
+      </w:tr>
+      <w:tr>
+        <w:trPr>
+          <w:tblCellSpacing w:w="15" w:type="dxa"/>
+        </w:trPr>
+        <w:tc>
+          <w:tcPr>
+            <w:tcW w:w="0" w:type="auto"/>
+            <w:vAlign w:val="center"/>
+            <w:hideMark/>
+          </w:tcPr>
+          <w:p>
+            <w:pPr>
+              <w:spacing w:after="0" w:line="240" w:lineRule="auto"/>
+              <w:rPr>
+                <w:rFonts w:ascii="Times New Roman" w:eastAsia="Times New Roman" w:hAnsi="Times New Roman" w:cs="Times New Roman"/>
+                <w:sz w:val="24"/>
+                <w:szCs w:val="24"/>
+              </w:rPr>
+            </w:pPr>
+            <w:r>
+              <w:rPr>
+                <w:rFonts w:ascii="Segoe UI Symbol" w:eastAsia="Times New Roman" w:hAnsi="Segoe UI Symbol" w:cs="Segoe UI Symbol"/>
+                <w:sz w:val="24"/>
+                <w:szCs w:val="24"/>
+              </w:rPr>
+              <w:t>✅</w:t>
+            </w:r>
+            <w:r>
+              <w:rPr>
+                <w:rFonts w:ascii="Times New Roman" w:eastAsia="Times New Roman" w:hAnsi="Times New Roman" w:cs="Times New Roman"/>
+                <w:sz w:val="24"/>
+                <w:szCs w:val="24"/>
+              </w:rPr>
+              <w:t xml:space="preserve"> Single Codebase</w:t>
+            </w:r>
+          </w:p>
+        </w:tc>
+        <w:tc>
+          <w:tcPr>
+            <w:tcW w:w="0" w:type="auto"/>
+            <w:vAlign w:val="center"/>
+            <w:hideMark/>
+          </w:tcPr>
+          <w:p>
+            <w:pPr>
+              <w:spacing w:after="0" w:line="240" w:lineRule="auto"/>
+              <w:rPr>
+                <w:rFonts w:ascii="Times New Roman" w:eastAsia="Times New Roman" w:hAnsi="Times New Roman" w:cs="Times New Roman"/>
+                <w:sz w:val="24"/>
+                <w:szCs w:val="24"/>
+              </w:rPr>
+            </w:pPr>
+            <w:r>
+              <w:rPr>
+                <w:rFonts w:ascii="Times New Roman" w:eastAsia="Times New Roman" w:hAnsi="Times New Roman" w:cs="Times New Roman"/>
+                <w:sz w:val="24"/>
+                <w:szCs w:val="24"/>
+              </w:rPr>
+              <w:t>Maintainable, DRY, easy to test</w:t>
+            </w:r>
+          </w:p>
+        </w:tc>
+      </w:tr>
+      <w:tr>
+        <w:trPr>
+          <w:tblCellSpacing w:w="15" w:type="dxa"/>
+        </w:trPr>
+        <w:tc>
+          <w:tcPr>
+            <w:tcW w:w="0" w:type="auto"/>
+            <w:vAlign w:val="center"/>
+            <w:hideMark/>
+          </w:tcPr>
+          <w:p>
+            <w:pPr>
+              <w:spacing w:after="0" w:line="240" w:lineRule="auto"/>
+              <w:rPr>
+                <w:rFonts w:ascii="Times New Roman" w:eastAsia="Times New Roman" w:hAnsi="Times New Roman" w:cs="Times New Roman"/>
+                <w:sz w:val="24"/>
+                <w:szCs w:val="24"/>
+              </w:rPr>
+            </w:pPr>
+            <w:r>
+              <w:rPr>
+                <w:rFonts w:ascii="Segoe UI Symbol" w:eastAsia="Times New Roman" w:hAnsi="Segoe UI Symbol" w:cs="Segoe UI Symbol"/>
+                <w:sz w:val="24"/>
+                <w:szCs w:val="24"/>
+              </w:rPr>
+              <w:t>✅</w:t>
+            </w:r>
+            <w:r>
+              <w:rPr>
+                <w:rFonts w:ascii="Times New Roman" w:eastAsia="Times New Roman" w:hAnsi="Times New Roman" w:cs="Times New Roman"/>
+                <w:sz w:val="24"/>
+                <w:szCs w:val="24"/>
+              </w:rPr>
+              <w:t xml:space="preserve"> Separate Pods</w:t>
+            </w:r>
+          </w:p>
+        </w:tc>
+        <w:tc>
+          <w:tcPr>
+            <w:tcW w:w="0" w:type="auto"/>
+            <w:vAlign w:val="center"/>
+            <w:hideMark/>
+          </w:tcPr>
+          <w:p>
+            <w:pPr>
+              <w:spacing w:after="0" w:line="240" w:lineRule="auto"/>
+              <w:rPr>
+                <w:rFonts w:ascii="Times New Roman" w:eastAsia="Times New Roman" w:hAnsi="Times New Roman" w:cs="Times New Roman"/>
+                <w:sz w:val="24"/>
+                <w:szCs w:val="24"/>
+              </w:rPr>
+            </w:pPr>
+            <w:r>
+              <w:rPr>
+                <w:rFonts w:ascii="Times New Roman" w:eastAsia="Times New Roman" w:hAnsi="Times New Roman" w:cs="Times New Roman"/>
+                <w:sz w:val="24"/>
+                <w:szCs w:val="24"/>
+              </w:rPr>
+              <w:t>KEDA scales each independently</w:t>
+            </w:r>
+          </w:p>
+        </w:tc>
+      </w:tr>
+      <w:tr>
+        <w:trPr>
+          <w:tblCellSpacing w:w="15" w:type="dxa"/>
+        </w:trPr>
+        <w:tc>
+          <w:tcPr>
+            <w:tcW w:w="0" w:type="auto"/>
+            <w:vAlign w:val="center"/>
+            <w:hideMark/>
+          </w:tcPr>
+          <w:p>
+            <w:pPr>
+              <w:spacing w:after="0" w:line="240" w:lineRule="auto"/>
+              <w:rPr>
+                <w:rFonts w:ascii="Times New Roman" w:eastAsia="Times New Roman" w:hAnsi="Times New Roman" w:cs="Times New Roman"/>
+                <w:sz w:val="24"/>
+                <w:szCs w:val="24"/>
+              </w:rPr>
+            </w:pPr>
+            <w:r>
+              <w:rPr>
+                <w:rFonts w:ascii="Segoe UI Symbol" w:eastAsia="Times New Roman" w:hAnsi="Segoe UI Symbol" w:cs="Segoe UI Symbol"/>
+                <w:sz w:val="24"/>
+                <w:szCs w:val="24"/>
+              </w:rPr>
+              <w:t>✅</w:t>
+            </w:r>
+            <w:r>
+              <w:rPr>
+                <w:rFonts w:ascii="Times New Roman" w:eastAsia="Times New Roman" w:hAnsi="Times New Roman" w:cs="Times New Roman"/>
+                <w:sz w:val="24"/>
+                <w:szCs w:val="24"/>
+              </w:rPr>
+              <w:t xml:space="preserve"> Configurable via </w:t>
+            </w:r>
+            <w:proofErr w:type="spellStart"/>
+            <w:r>
+              <w:rPr>
+                <w:rFonts w:ascii="Times New Roman" w:eastAsia="Times New Roman" w:hAnsi="Times New Roman" w:cs="Times New Roman"/>
+                <w:sz w:val="24"/>
+                <w:szCs w:val="24"/>
+              </w:rPr>
+              <w:t>env</w:t>
+            </w:r>
+            <w:proofErr w:type="spellEnd"/>
+            <w:r>
+              <w:rPr>
+                <w:rFonts w:ascii="Times New Roman" w:eastAsia="Times New Roman" w:hAnsi="Times New Roman" w:cs="Times New Roman"/>
+                <w:sz w:val="24"/>
+                <w:szCs w:val="24"/>
+              </w:rPr>
+              <w:t xml:space="preserve"> </w:t>
+            </w:r>
+            <w:proofErr w:type="spellStart"/>
+            <w:r>
+              <w:rPr>
+                <w:rFonts w:ascii="Times New Roman" w:eastAsia="Times New Roman" w:hAnsi="Times New Roman" w:cs="Times New Roman"/>
+                <w:sz w:val="24"/>
+                <w:szCs w:val="24"/>
+              </w:rPr>
+              <w:t>var</w:t>
+            </w:r>
+            <w:proofErr w:type="spellEnd"/>
+          </w:p>
+        </w:tc>
+        <w:tc>
+          <w:tcPr>
+            <w:tcW w:w="0" w:type="auto"/>
+            <w:vAlign w:val="center"/>
+            <w:hideMark/>
+          </w:tcPr>
+          <w:p>
+            <w:pPr>
+              <w:spacing w:after="0" w:line="240" w:lineRule="auto"/>
+              <w:rPr>
+                <w:rFonts w:ascii="Times New Roman" w:eastAsia="Times New Roman" w:hAnsi="Times New Roman" w:cs="Times New Roman"/>
+                <w:sz w:val="24"/>
+                <w:szCs w:val="24"/>
+              </w:rPr>
+            </w:pPr>
+            <w:r>
+              <w:rPr>
+                <w:rFonts w:ascii="Times New Roman" w:eastAsia="Times New Roman" w:hAnsi="Times New Roman" w:cs="Times New Roman"/>
+                <w:sz w:val="24"/>
+                <w:szCs w:val="24"/>
+              </w:rPr>
+              <w:t>No code duplication needed</w:t>
+            </w:r>
+          </w:p>
+        </w:tc>
+      </w:tr>
+      <w:tr>
+        <w:trPr>
+          <w:tblCellSpacing w:w="15" w:type="dxa"/>
+        </w:trPr>
+        <w:tc>
+          <w:tcPr>
+            <w:tcW w:w="0" w:type="auto"/>
+            <w:vAlign w:val="center"/>
+            <w:hideMark/>
+          </w:tcPr>
+          <w:p>
+            <w:pPr>
+              <w:spacing w:after="0" w:line="240" w:lineRule="auto"/>
+              <w:rPr>
+                <w:rFonts w:ascii="Times New Roman" w:eastAsia="Times New Roman" w:hAnsi="Times New Roman" w:cs="Times New Roman"/>
+                <w:sz w:val="24"/>
+                <w:szCs w:val="24"/>
+              </w:rPr>
+            </w:pPr>
+            <w:r>
+              <w:rPr>
+                <w:rFonts w:ascii="Segoe UI Symbol" w:eastAsia="Times New Roman" w:hAnsi="Segoe UI Symbol" w:cs="Segoe UI Symbol"/>
+                <w:sz w:val="24"/>
+                <w:szCs w:val="24"/>
+              </w:rPr>
+              <w:t>✅</w:t>
+            </w:r>
+            <w:r>
+              <w:rPr>
+                <w:rFonts w:ascii="Times New Roman" w:eastAsia="Times New Roman" w:hAnsi="Times New Roman" w:cs="Times New Roman"/>
+                <w:sz w:val="24"/>
+                <w:szCs w:val="24"/>
+              </w:rPr>
+              <w:t xml:space="preserve"> One Docker Image</w:t>
+            </w:r>
+          </w:p>
+        </w:tc>
+        <w:tc>
+          <w:tcPr>
+            <w:tcW w:w="0" w:type="auto"/>
+            <w:vAlign w:val="center"/>
+            <w:hideMark/>
+          </w:tcPr>
+          <w:p>
+            <w:pPr>
+              <w:spacing w:after="0" w:line="240" w:lineRule="auto"/>
+              <w:rPr>
+                <w:rFonts w:ascii="Times New Roman" w:eastAsia="Times New Roman" w:hAnsi="Times New Roman" w:cs="Times New Roman"/>
+                <w:sz w:val="24"/>
+                <w:szCs w:val="24"/>
+              </w:rPr>
+            </w:pPr>
+            <w:r>
+              <w:rPr>
+                <w:rFonts w:ascii="Times New Roman" w:eastAsia="Times New Roman" w:hAnsi="Times New Roman" w:cs="Times New Roman"/>
+                <w:sz w:val="24"/>
+                <w:szCs w:val="24"/>
+              </w:rPr>
+              <w:t>Simpler CI/CD pipeline</w:t>
+            </w:r>
+          </w:p>
+        </w:tc>
+      </w:tr>
+      <w:tr>
+        <w:trPr>
+          <w:tblCellSpacing w:w="15" w:type="dxa"/>
+        </w:trPr>
+        <w:tc>
+          <w:tcPr>
+            <w:tcW w:w="0" w:type="auto"/>
+            <w:vAlign w:val="center"/>
+            <w:hideMark/>
+          </w:tcPr>
+          <w:p>
+            <w:pPr>
+              <w:spacing w:after="0" w:line="240" w:lineRule="auto"/>
+              <w:rPr>
+                <w:rFonts w:ascii="Times New Roman" w:eastAsia="Times New Roman" w:hAnsi="Times New Roman" w:cs="Times New Roman"/>
+                <w:sz w:val="24"/>
+                <w:szCs w:val="24"/>
+              </w:rPr>
+            </w:pPr>
+            <w:r>
+              <w:rPr>
+                <w:rFonts w:ascii="Segoe UI Symbol" w:eastAsia="Times New Roman" w:hAnsi="Segoe UI Symbol" w:cs="Segoe UI Symbol"/>
+                <w:sz w:val="24"/>
+                <w:szCs w:val="24"/>
+              </w:rPr>
+              <w:t>✅</w:t>
+            </w:r>
+            <w:r>
+              <w:rPr>
+                <w:rFonts w:ascii="Times New Roman" w:eastAsia="Times New Roman" w:hAnsi="Times New Roman" w:cs="Times New Roman"/>
+                <w:sz w:val="24"/>
+                <w:szCs w:val="24"/>
+              </w:rPr>
+              <w:t xml:space="preserve"> Resource Optimization</w:t>
+            </w:r>
+          </w:p>
+        </w:tc>
+        <w:tc>
+          <w:tcPr>
+            <w:tcW w:w="0" w:type="auto"/>
+            <w:vAlign w:val="center"/>
+            <w:hideMark/>
+          </w:tcPr>
+          <w:p>
+            <w:pPr>
+              <w:spacing w:after="0" w:line="240" w:lineRule="auto"/>
+              <w:rPr>
+                <w:rFonts w:ascii="Times New Roman" w:eastAsia="Times New Roman" w:hAnsi="Times New Roman" w:cs="Times New Roman"/>
+                <w:sz w:val="24"/>
+                <w:szCs w:val="24"/>
+              </w:rPr>
+            </w:pPr>
+            <w:r>
+              <w:rPr>
+                <w:rFonts w:ascii="Times New Roman" w:eastAsia="Times New Roman" w:hAnsi="Times New Roman" w:cs="Times New Roman"/>
+                <w:sz w:val="24"/>
+                <w:szCs w:val="24"/>
+              </w:rPr>
+              <w:t>You set CPU/RAM limits per Deployment</w:t>
+            </w:r>
+          </w:p>
+        </w:tc>
+      </w:tr>
+    </w:tbl>
+    <w:p>
+      <w:pPr>
+        <w:spacing w:after="0" w:line="240" w:lineRule="auto"/>
+        <w:rPr>
+          <w:rFonts w:ascii="Times New Roman" w:eastAsia="Times New Roman" w:hAnsi="Times New Roman" w:cs="Times New Roman"/>
+          <w:sz w:val="24"/>
+          <w:szCs w:val="24"/>
+        </w:rPr>
+      </w:pPr>
+      <w:r>
+        <w:rPr>
+          <w:rFonts w:ascii="Times New Roman" w:eastAsia="Times New Roman" w:hAnsi="Times New Roman" w:cs="Times New Roman"/>
+          <w:sz w:val="24"/>
+          <w:szCs w:val="24"/>
+        </w:rPr>
+        <w:pict>
+          <v:rect id="_x0000_i1028" style="width:0;height:1.5pt" o:hralign="center" o:hrstd="t" o:hr="t" fillcolor="#a0a0a0" stroked="f"/>
+        </w:pict>
+      </w:r>
+    </w:p>
+    <w:p>
+      <w:pPr>
+        <w:spacing w:before="100" w:beforeAutospacing="1" w:after="100" w:afterAutospacing="1" w:line="240" w:lineRule="auto"/>
+        <w:outlineLvl w:val="1"/>
+        <w:rPr>
+          <w:rFonts w:ascii="Times New Roman" w:eastAsia="Times New Roman" w:hAnsi="Times New Roman" w:cs="Times New Roman"/>
+          <w:b/>
+          <w:bCs/>
+          <w:sz w:val="36"/>
+          <w:szCs w:val="36"/>
+        </w:rPr>
+      </w:pPr>
+      <w:r>
+        <w:rPr>
+          <w:rFonts w:ascii="Times New Roman" w:eastAsia="Times New Roman" w:hAnsi="Times New Roman" w:cs="Times New Roman"/>
+          <w:b/>
+          <w:bCs/>
+          <w:sz w:val="36"/>
+          <w:szCs w:val="36"/>
+        </w:rPr>
+        <w:t>🧠 Pro Tip</w:t>
+      </w:r>
+    </w:p>
+    <w:p>
+      <w:pPr>
+        <w:spacing w:before="100" w:beforeAutospacing="1" w:after="100" w:afterAutospacing="1" w:line="240" w:lineRule="auto"/>
+        <w:rPr>
+          <w:rFonts w:ascii="Times New Roman" w:eastAsia="Times New Roman" w:hAnsi="Times New Roman" w:cs="Times New Roman"/>
+          <w:sz w:val="24"/>
+          <w:szCs w:val="24"/>
+        </w:rPr>
+      </w:pPr>
+      <w:r>
+        <w:rPr>
+          <w:rFonts w:ascii="Times New Roman" w:eastAsia="Times New Roman" w:hAnsi="Times New Roman" w:cs="Times New Roman"/>
+          <w:sz w:val="24"/>
+          <w:szCs w:val="24"/>
+        </w:rPr>
+        <w:t>To make this flexible:</w:t>
+      </w:r>
+    </w:p>
+    <w:p>
+      <w:pPr>
+        <w:numPr>
+          <w:ilvl w:val="0"/>
+          <w:numId w:val="26"/>
+        </w:numPr>
+        <w:spacing w:before="100" w:beforeAutospacing="1" w:after="100" w:afterAutospacing="1" w:line="240" w:lineRule="auto"/>
+        <w:rPr>
+          <w:rFonts w:ascii="Times New Roman" w:eastAsia="Times New Roman" w:hAnsi="Times New Roman" w:cs="Times New Roman"/>
+          <w:sz w:val="24"/>
+          <w:szCs w:val="24"/>
+        </w:rPr>
+      </w:pPr>
+      <w:r>
+        <w:rPr>
+          <w:rFonts w:ascii="Times New Roman" w:eastAsia="Times New Roman" w:hAnsi="Times New Roman" w:cs="Times New Roman"/>
+          <w:sz w:val="24"/>
+          <w:szCs w:val="24"/>
+        </w:rPr>
+        <w:t xml:space="preserve">Use a </w:t>
+      </w:r>
+      <w:r>
+        <w:rPr>
+          <w:rFonts w:ascii="Courier New" w:eastAsia="Times New Roman" w:hAnsi="Courier New" w:cs="Courier New"/>
+          <w:sz w:val="20"/>
+          <w:szCs w:val="20"/>
+        </w:rPr>
+        <w:t>@Component</w:t>
+      </w:r>
+      <w:r>
+        <w:rPr>
+          <w:rFonts w:ascii="Times New Roman" w:eastAsia="Times New Roman" w:hAnsi="Times New Roman" w:cs="Times New Roman"/>
+          <w:sz w:val="24"/>
+          <w:szCs w:val="24"/>
+        </w:rPr>
+        <w:t xml:space="preserve"> class to register routes dynamically</w:t>
+      </w:r>
+    </w:p>
+    <w:p>
+      <w:pPr>
+        <w:numPr>
+          <w:ilvl w:val="0"/>
+          <w:numId w:val="26"/>
+        </w:numPr>
+        <w:spacing w:before="100" w:beforeAutospacing="1" w:after="100" w:afterAutospacing="1" w:line="240" w:lineRule="auto"/>
+        <w:rPr>
+          <w:rFonts w:ascii="Times New Roman" w:eastAsia="Times New Roman" w:hAnsi="Times New Roman" w:cs="Times New Roman"/>
+          <w:sz w:val="24"/>
+          <w:szCs w:val="24"/>
+        </w:rPr>
+      </w:pPr>
+      <w:r>
+        <w:rPr>
+          <w:rFonts w:ascii="Times New Roman" w:eastAsia="Times New Roman" w:hAnsi="Times New Roman" w:cs="Times New Roman"/>
+          <w:sz w:val="24"/>
+          <w:szCs w:val="24"/>
+        </w:rPr>
+        <w:t xml:space="preserve">Validate </w:t>
+      </w:r>
+      <w:r>
+        <w:rPr>
+          <w:rFonts w:ascii="Courier New" w:eastAsia="Times New Roman" w:hAnsi="Courier New" w:cs="Courier New"/>
+          <w:sz w:val="20"/>
+          <w:szCs w:val="20"/>
+        </w:rPr>
+        <w:t>QUEUE_NAME</w:t>
+      </w:r>
+      <w:r>
+        <w:rPr>
+          <w:rFonts w:ascii="Times New Roman" w:eastAsia="Times New Roman" w:hAnsi="Times New Roman" w:cs="Times New Roman"/>
+          <w:sz w:val="24"/>
+          <w:szCs w:val="24"/>
+        </w:rPr>
+        <w:t xml:space="preserve"> at startup and only activate that route</w:t>
+      </w:r>
+    </w:p>
+    <w:p>
+      <w:pPr>
+        <w:spacing w:after="0" w:line="240" w:lineRule="auto"/>
+        <w:rPr>
+          <w:rFonts w:ascii="Calibri" w:eastAsia="Times New Roman" w:hAnsi="Calibri" w:cs="Calibri"/>
+        </w:rPr>
+      </w:pPr>
     </w:p>
     <w:p/>
     <w:sectPr>
@@ -7904,6 +10068,155 @@
     </w:lvl>
   </w:abstractNum>
   <w:abstractNum w:abstractNumId="13" w15:restartNumberingAfterBreak="0">
+    <w:nsid w:val="30A61137"/>
+    <w:multiLevelType w:val="multilevel"/>
+    <w:tmpl w:val="320EBF1C"/>
+    <w:lvl w:ilvl="0">
+      <w:start w:val="1"/>
+      <w:numFmt w:val="bullet"/>
+      <w:lvlText w:val=""/>
+      <w:lvlJc w:val="left"/>
+      <w:pPr>
+        <w:tabs>
+          <w:tab w:val="num" w:pos="720"/>
+        </w:tabs>
+        <w:ind w:left="720" w:hanging="360"/>
+      </w:pPr>
+      <w:rPr>
+        <w:rFonts w:ascii="Symbol" w:hAnsi="Symbol" w:hint="default"/>
+        <w:sz w:val="20"/>
+      </w:rPr>
+    </w:lvl>
+    <w:lvl w:ilvl="1" w:tentative="1">
+      <w:start w:val="1"/>
+      <w:numFmt w:val="bullet"/>
+      <w:lvlText w:val="o"/>
+      <w:lvlJc w:val="left"/>
+      <w:pPr>
+        <w:tabs>
+          <w:tab w:val="num" w:pos="1440"/>
+        </w:tabs>
+        <w:ind w:left="1440" w:hanging="360"/>
+      </w:pPr>
+      <w:rPr>
+        <w:rFonts w:ascii="Courier New" w:hAnsi="Courier New" w:hint="default"/>
+        <w:sz w:val="20"/>
+      </w:rPr>
+    </w:lvl>
+    <w:lvl w:ilvl="2" w:tentative="1">
+      <w:start w:val="1"/>
+      <w:numFmt w:val="bullet"/>
+      <w:lvlText w:val=""/>
+      <w:lvlJc w:val="left"/>
+      <w:pPr>
+        <w:tabs>
+          <w:tab w:val="num" w:pos="2160"/>
+        </w:tabs>
+        <w:ind w:left="2160" w:hanging="360"/>
+      </w:pPr>
+      <w:rPr>
+        <w:rFonts w:ascii="Wingdings" w:hAnsi="Wingdings" w:hint="default"/>
+        <w:sz w:val="20"/>
+      </w:rPr>
+    </w:lvl>
+    <w:lvl w:ilvl="3" w:tentative="1">
+      <w:start w:val="1"/>
+      <w:numFmt w:val="bullet"/>
+      <w:lvlText w:val=""/>
+      <w:lvlJc w:val="left"/>
+      <w:pPr>
+        <w:tabs>
+          <w:tab w:val="num" w:pos="2880"/>
+        </w:tabs>
+        <w:ind w:left="2880" w:hanging="360"/>
+      </w:pPr>
+      <w:rPr>
+        <w:rFonts w:ascii="Wingdings" w:hAnsi="Wingdings" w:hint="default"/>
+        <w:sz w:val="20"/>
+      </w:rPr>
+    </w:lvl>
+    <w:lvl w:ilvl="4" w:tentative="1">
+      <w:start w:val="1"/>
+      <w:numFmt w:val="bullet"/>
+      <w:lvlText w:val=""/>
+      <w:lvlJc w:val="left"/>
+      <w:pPr>
+        <w:tabs>
+          <w:tab w:val="num" w:pos="3600"/>
+        </w:tabs>
+        <w:ind w:left="3600" w:hanging="360"/>
+      </w:pPr>
+      <w:rPr>
+        <w:rFonts w:ascii="Wingdings" w:hAnsi="Wingdings" w:hint="default"/>
+        <w:sz w:val="20"/>
+      </w:rPr>
+    </w:lvl>
+    <w:lvl w:ilvl="5" w:tentative="1">
+      <w:start w:val="1"/>
+      <w:numFmt w:val="bullet"/>
+      <w:lvlText w:val=""/>
+      <w:lvlJc w:val="left"/>
+      <w:pPr>
+        <w:tabs>
+          <w:tab w:val="num" w:pos="4320"/>
+        </w:tabs>
+        <w:ind w:left="4320" w:hanging="360"/>
+      </w:pPr>
+      <w:rPr>
+        <w:rFonts w:ascii="Wingdings" w:hAnsi="Wingdings" w:hint="default"/>
+        <w:sz w:val="20"/>
+      </w:rPr>
+    </w:lvl>
+    <w:lvl w:ilvl="6" w:tentative="1">
+      <w:start w:val="1"/>
+      <w:numFmt w:val="bullet"/>
+      <w:lvlText w:val=""/>
+      <w:lvlJc w:val="left"/>
+      <w:pPr>
+        <w:tabs>
+          <w:tab w:val="num" w:pos="5040"/>
+        </w:tabs>
+        <w:ind w:left="5040" w:hanging="360"/>
+      </w:pPr>
+      <w:rPr>
+        <w:rFonts w:ascii="Wingdings" w:hAnsi="Wingdings" w:hint="default"/>
+        <w:sz w:val="20"/>
+      </w:rPr>
+    </w:lvl>
+    <w:lvl w:ilvl="7" w:tentative="1">
+      <w:start w:val="1"/>
+      <w:numFmt w:val="bullet"/>
+      <w:lvlText w:val=""/>
+      <w:lvlJc w:val="left"/>
+      <w:pPr>
+        <w:tabs>
+          <w:tab w:val="num" w:pos="5760"/>
+        </w:tabs>
+        <w:ind w:left="5760" w:hanging="360"/>
+      </w:pPr>
+      <w:rPr>
+        <w:rFonts w:ascii="Wingdings" w:hAnsi="Wingdings" w:hint="default"/>
+        <w:sz w:val="20"/>
+      </w:rPr>
+    </w:lvl>
+    <w:lvl w:ilvl="8" w:tentative="1">
+      <w:start w:val="1"/>
+      <w:numFmt w:val="bullet"/>
+      <w:lvlText w:val=""/>
+      <w:lvlJc w:val="left"/>
+      <w:pPr>
+        <w:tabs>
+          <w:tab w:val="num" w:pos="6480"/>
+        </w:tabs>
+        <w:ind w:left="6480" w:hanging="360"/>
+      </w:pPr>
+      <w:rPr>
+        <w:rFonts w:ascii="Wingdings" w:hAnsi="Wingdings" w:hint="default"/>
+        <w:sz w:val="20"/>
+      </w:rPr>
+    </w:lvl>
+  </w:abstractNum>
+  <w:abstractNum w:abstractNumId="14" w15:restartNumberingAfterBreak="0">
     <w:nsid w:val="316A6B07"/>
     <w:multiLevelType w:val="multilevel"/>
     <w:tmpl w:val="9902774A"/>
@@ -8052,7 +10365,7 @@
       </w:rPr>
     </w:lvl>
   </w:abstractNum>
-  <w:abstractNum w:abstractNumId="14" w15:restartNumberingAfterBreak="0">
+  <w:abstractNum w:abstractNumId="15" w15:restartNumberingAfterBreak="0">
     <w:nsid w:val="34473537"/>
     <w:multiLevelType w:val="multilevel"/>
     <w:tmpl w:val="8298701C"/>
@@ -8201,7 +10514,7 @@
       </w:rPr>
     </w:lvl>
   </w:abstractNum>
-  <w:abstractNum w:abstractNumId="15" w15:restartNumberingAfterBreak="0">
+  <w:abstractNum w:abstractNumId="16" w15:restartNumberingAfterBreak="0">
     <w:nsid w:val="35C63603"/>
     <w:multiLevelType w:val="multilevel"/>
     <w:tmpl w:val="90B04342"/>
@@ -8350,7 +10663,7 @@
       </w:rPr>
     </w:lvl>
   </w:abstractNum>
-  <w:abstractNum w:abstractNumId="16" w15:restartNumberingAfterBreak="0">
+  <w:abstractNum w:abstractNumId="17" w15:restartNumberingAfterBreak="0">
     <w:nsid w:val="38316CE7"/>
     <w:multiLevelType w:val="multilevel"/>
     <w:tmpl w:val="4FB89E3C"/>
@@ -8499,7 +10812,7 @@
       </w:rPr>
     </w:lvl>
   </w:abstractNum>
-  <w:abstractNum w:abstractNumId="17" w15:restartNumberingAfterBreak="0">
+  <w:abstractNum w:abstractNumId="18" w15:restartNumberingAfterBreak="0">
     <w:nsid w:val="3ADA6BF5"/>
     <w:multiLevelType w:val="multilevel"/>
     <w:tmpl w:val="E15E861E"/>
@@ -8648,7 +10961,156 @@
       </w:rPr>
     </w:lvl>
   </w:abstractNum>
-  <w:abstractNum w:abstractNumId="18" w15:restartNumberingAfterBreak="0">
+  <w:abstractNum w:abstractNumId="19" w15:restartNumberingAfterBreak="0">
+    <w:nsid w:val="3E1C7F7F"/>
+    <w:multiLevelType w:val="multilevel"/>
+    <w:tmpl w:val="17B4A152"/>
+    <w:lvl w:ilvl="0">
+      <w:start w:val="1"/>
+      <w:numFmt w:val="bullet"/>
+      <w:lvlText w:val=""/>
+      <w:lvlJc w:val="left"/>
+      <w:pPr>
+        <w:tabs>
+          <w:tab w:val="num" w:pos="720"/>
+        </w:tabs>
+        <w:ind w:left="720" w:hanging="360"/>
+      </w:pPr>
+      <w:rPr>
+        <w:rFonts w:ascii="Symbol" w:hAnsi="Symbol" w:hint="default"/>
+        <w:sz w:val="20"/>
+      </w:rPr>
+    </w:lvl>
+    <w:lvl w:ilvl="1" w:tentative="1">
+      <w:start w:val="1"/>
+      <w:numFmt w:val="bullet"/>
+      <w:lvlText w:val="o"/>
+      <w:lvlJc w:val="left"/>
+      <w:pPr>
+        <w:tabs>
+          <w:tab w:val="num" w:pos="1440"/>
+        </w:tabs>
+        <w:ind w:left="1440" w:hanging="360"/>
+      </w:pPr>
+      <w:rPr>
+        <w:rFonts w:ascii="Courier New" w:hAnsi="Courier New" w:hint="default"/>
+        <w:sz w:val="20"/>
+      </w:rPr>
+    </w:lvl>
+    <w:lvl w:ilvl="2" w:tentative="1">
+      <w:start w:val="1"/>
+      <w:numFmt w:val="bullet"/>
+      <w:lvlText w:val=""/>
+      <w:lvlJc w:val="left"/>
+      <w:pPr>
+        <w:tabs>
+          <w:tab w:val="num" w:pos="2160"/>
+        </w:tabs>
+        <w:ind w:left="2160" w:hanging="360"/>
+      </w:pPr>
+      <w:rPr>
+        <w:rFonts w:ascii="Wingdings" w:hAnsi="Wingdings" w:hint="default"/>
+        <w:sz w:val="20"/>
+      </w:rPr>
+    </w:lvl>
+    <w:lvl w:ilvl="3" w:tentative="1">
+      <w:start w:val="1"/>
+      <w:numFmt w:val="bullet"/>
+      <w:lvlText w:val=""/>
+      <w:lvlJc w:val="left"/>
+      <w:pPr>
+        <w:tabs>
+          <w:tab w:val="num" w:pos="2880"/>
+        </w:tabs>
+        <w:ind w:left="2880" w:hanging="360"/>
+      </w:pPr>
+      <w:rPr>
+        <w:rFonts w:ascii="Wingdings" w:hAnsi="Wingdings" w:hint="default"/>
+        <w:sz w:val="20"/>
+      </w:rPr>
+    </w:lvl>
+    <w:lvl w:ilvl="4" w:tentative="1">
+      <w:start w:val="1"/>
+      <w:numFmt w:val="bullet"/>
+      <w:lvlText w:val=""/>
+      <w:lvlJc w:val="left"/>
+      <w:pPr>
+        <w:tabs>
+          <w:tab w:val="num" w:pos="3600"/>
+        </w:tabs>
+        <w:ind w:left="3600" w:hanging="360"/>
+      </w:pPr>
+      <w:rPr>
+        <w:rFonts w:ascii="Wingdings" w:hAnsi="Wingdings" w:hint="default"/>
+        <w:sz w:val="20"/>
+      </w:rPr>
+    </w:lvl>
+    <w:lvl w:ilvl="5" w:tentative="1">
+      <w:start w:val="1"/>
+      <w:numFmt w:val="bullet"/>
+      <w:lvlText w:val=""/>
+      <w:lvlJc w:val="left"/>
+      <w:pPr>
+        <w:tabs>
+          <w:tab w:val="num" w:pos="4320"/>
+        </w:tabs>
+        <w:ind w:left="4320" w:hanging="360"/>
+      </w:pPr>
+      <w:rPr>
+        <w:rFonts w:ascii="Wingdings" w:hAnsi="Wingdings" w:hint="default"/>
+        <w:sz w:val="20"/>
+      </w:rPr>
+    </w:lvl>
+    <w:lvl w:ilvl="6" w:tentative="1">
+      <w:start w:val="1"/>
+      <w:numFmt w:val="bullet"/>
+      <w:lvlText w:val=""/>
+      <w:lvlJc w:val="left"/>
+      <w:pPr>
+        <w:tabs>
+          <w:tab w:val="num" w:pos="5040"/>
+        </w:tabs>
+        <w:ind w:left="5040" w:hanging="360"/>
+      </w:pPr>
+      <w:rPr>
+        <w:rFonts w:ascii="Wingdings" w:hAnsi="Wingdings" w:hint="default"/>
+        <w:sz w:val="20"/>
+      </w:rPr>
+    </w:lvl>
+    <w:lvl w:ilvl="7" w:tentative="1">
+      <w:start w:val="1"/>
+      <w:numFmt w:val="bullet"/>
+      <w:lvlText w:val=""/>
+      <w:lvlJc w:val="left"/>
+      <w:pPr>
+        <w:tabs>
+          <w:tab w:val="num" w:pos="5760"/>
+        </w:tabs>
+        <w:ind w:left="5760" w:hanging="360"/>
+      </w:pPr>
+      <w:rPr>
+        <w:rFonts w:ascii="Wingdings" w:hAnsi="Wingdings" w:hint="default"/>
+        <w:sz w:val="20"/>
+      </w:rPr>
+    </w:lvl>
+    <w:lvl w:ilvl="8" w:tentative="1">
+      <w:start w:val="1"/>
+      <w:numFmt w:val="bullet"/>
+      <w:lvlText w:val=""/>
+      <w:lvlJc w:val="left"/>
+      <w:pPr>
+        <w:tabs>
+          <w:tab w:val="num" w:pos="6480"/>
+        </w:tabs>
+        <w:ind w:left="6480" w:hanging="360"/>
+      </w:pPr>
+      <w:rPr>
+        <w:rFonts w:ascii="Wingdings" w:hAnsi="Wingdings" w:hint="default"/>
+        <w:sz w:val="20"/>
+      </w:rPr>
+    </w:lvl>
+  </w:abstractNum>
+  <w:abstractNum w:abstractNumId="20" w15:restartNumberingAfterBreak="0">
     <w:nsid w:val="61177B5A"/>
     <w:multiLevelType w:val="multilevel"/>
     <w:tmpl w:val="185E3F20"/>
@@ -8797,7 +11259,7 @@
       </w:rPr>
     </w:lvl>
   </w:abstractNum>
-  <w:abstractNum w:abstractNumId="19" w15:restartNumberingAfterBreak="0">
+  <w:abstractNum w:abstractNumId="21" w15:restartNumberingAfterBreak="0">
     <w:nsid w:val="64F25DD2"/>
     <w:multiLevelType w:val="multilevel"/>
     <w:tmpl w:val="3596241A"/>
@@ -8946,7 +11408,7 @@
       </w:rPr>
     </w:lvl>
   </w:abstractNum>
-  <w:abstractNum w:abstractNumId="20" w15:restartNumberingAfterBreak="0">
+  <w:abstractNum w:abstractNumId="22" w15:restartNumberingAfterBreak="0">
     <w:nsid w:val="700F31AB"/>
     <w:multiLevelType w:val="multilevel"/>
     <w:tmpl w:val="771A8634"/>
@@ -9095,7 +11557,7 @@
       </w:rPr>
     </w:lvl>
   </w:abstractNum>
-  <w:abstractNum w:abstractNumId="21" w15:restartNumberingAfterBreak="0">
+  <w:abstractNum w:abstractNumId="23" w15:restartNumberingAfterBreak="0">
     <w:nsid w:val="721A27ED"/>
     <w:multiLevelType w:val="multilevel"/>
     <w:tmpl w:val="D39C859E"/>
@@ -9244,7 +11706,7 @@
       </w:rPr>
     </w:lvl>
   </w:abstractNum>
-  <w:abstractNum w:abstractNumId="22" w15:restartNumberingAfterBreak="0">
+  <w:abstractNum w:abstractNumId="24" w15:restartNumberingAfterBreak="0">
     <w:nsid w:val="77F8463E"/>
     <w:multiLevelType w:val="multilevel"/>
     <w:tmpl w:val="DCD8DA44"/>
@@ -9393,7 +11855,7 @@
       </w:rPr>
     </w:lvl>
   </w:abstractNum>
-  <w:abstractNum w:abstractNumId="23" w15:restartNumberingAfterBreak="0">
+  <w:abstractNum w:abstractNumId="25" w15:restartNumberingAfterBreak="0">
     <w:nsid w:val="7FC32447"/>
     <w:multiLevelType w:val="multilevel"/>
     <w:tmpl w:val="DB4A2DE6"/>
@@ -9543,7 +12005,7 @@
     </w:lvl>
   </w:abstractNum>
   <w:num w:numId="1">
-    <w:abstractNumId w:val="18"/>
+    <w:abstractNumId w:val="20"/>
   </w:num>
   <w:num w:numId="2">
     <w:abstractNumId w:val="4"/>
@@ -9555,7 +12017,7 @@
     <w:abstractNumId w:val="3"/>
   </w:num>
   <w:num w:numId="5">
-    <w:abstractNumId w:val="19"/>
+    <w:abstractNumId w:val="21"/>
   </w:num>
   <w:num w:numId="6">
     <w:abstractNumId w:val="12"/>
@@ -9570,28 +12032,28 @@
     <w:abstractNumId w:val="0"/>
   </w:num>
   <w:num w:numId="10">
-    <w:abstractNumId w:val="20"/>
+    <w:abstractNumId w:val="22"/>
   </w:num>
   <w:num w:numId="11">
-    <w:abstractNumId w:val="22"/>
+    <w:abstractNumId w:val="24"/>
   </w:num>
   <w:num w:numId="12">
-    <w:abstractNumId w:val="15"/>
+    <w:abstractNumId w:val="16"/>
   </w:num>
   <w:num w:numId="13">
     <w:abstractNumId w:val="1"/>
   </w:num>
   <w:num w:numId="14">
-    <w:abstractNumId w:val="13"/>
+    <w:abstractNumId w:val="14"/>
   </w:num>
   <w:num w:numId="15">
-    <w:abstractNumId w:val="21"/>
+    <w:abstractNumId w:val="23"/>
   </w:num>
   <w:num w:numId="16">
-    <w:abstractNumId w:val="16"/>
+    <w:abstractNumId w:val="17"/>
   </w:num>
   <w:num w:numId="17">
-    <w:abstractNumId w:val="23"/>
+    <w:abstractNumId w:val="25"/>
   </w:num>
   <w:num w:numId="18">
     <w:abstractNumId w:val="5"/>
@@ -9600,7 +12062,7 @@
     <w:abstractNumId w:val="6"/>
   </w:num>
   <w:num w:numId="20">
-    <w:abstractNumId w:val="14"/>
+    <w:abstractNumId w:val="15"/>
   </w:num>
   <w:num w:numId="21">
     <w:abstractNumId w:val="8"/>
@@ -9612,7 +12074,13 @@
     <w:abstractNumId w:val="9"/>
   </w:num>
   <w:num w:numId="24">
-    <w:abstractNumId w:val="17"/>
+    <w:abstractNumId w:val="18"/>
+  </w:num>
+  <w:num w:numId="25">
+    <w:abstractNumId w:val="13"/>
+  </w:num>
+  <w:num w:numId="26">
+    <w:abstractNumId w:val="19"/>
   </w:num>
 </w:numbering>
 </file>
@@ -10011,6 +12479,44 @@
     <w:name w:val="Normal"/>
     <w:qFormat/>
   </w:style>
+  <w:style w:type="paragraph" w:styleId="Heading2">
+    <w:name w:val="heading 2"/>
+    <w:basedOn w:val="Normal"/>
+    <w:link w:val="Heading2Char"/>
+    <w:uiPriority w:val="9"/>
+    <w:qFormat/>
+    <w:rsid w:val="00314503"/>
+    <w:pPr>
+      <w:spacing w:before="100" w:beforeAutospacing="1" w:after="100" w:afterAutospacing="1" w:line="240" w:lineRule="auto"/>
+      <w:outlineLvl w:val="1"/>
+    </w:pPr>
+    <w:rPr>
+      <w:rFonts w:ascii="Times New Roman" w:eastAsia="Times New Roman" w:hAnsi="Times New Roman" w:cs="Times New Roman"/>
+      <w:b/>
+      <w:bCs/>
+      <w:sz w:val="36"/>
+      <w:szCs w:val="36"/>
+    </w:rPr>
+  </w:style>
+  <w:style w:type="paragraph" w:styleId="Heading3">
+    <w:name w:val="heading 3"/>
+    <w:basedOn w:val="Normal"/>
+    <w:link w:val="Heading3Char"/>
+    <w:uiPriority w:val="9"/>
+    <w:qFormat/>
+    <w:rsid w:val="00314503"/>
+    <w:pPr>
+      <w:spacing w:before="100" w:beforeAutospacing="1" w:after="100" w:afterAutospacing="1" w:line="240" w:lineRule="auto"/>
+      <w:outlineLvl w:val="2"/>
+    </w:pPr>
+    <w:rPr>
+      <w:rFonts w:ascii="Times New Roman" w:eastAsia="Times New Roman" w:hAnsi="Times New Roman" w:cs="Times New Roman"/>
+      <w:b/>
+      <w:bCs/>
+      <w:sz w:val="27"/>
+      <w:szCs w:val="27"/>
+    </w:rPr>
+  </w:style>
   <w:style w:type="character" w:default="1" w:styleId="DefaultParagraphFont">
     <w:name w:val="Default Paragraph Font"/>
     <w:uiPriority w:val="1"/>
@@ -10065,6 +12571,141 @@
       <w:color w:val="0000FF"/>
       <w:u w:val="single"/>
     </w:rPr>
+  </w:style>
+  <w:style w:type="character" w:customStyle="1" w:styleId="Heading2Char">
+    <w:name w:val="Heading 2 Char"/>
+    <w:basedOn w:val="DefaultParagraphFont"/>
+    <w:link w:val="Heading2"/>
+    <w:uiPriority w:val="9"/>
+    <w:rsid w:val="00314503"/>
+    <w:rPr>
+      <w:rFonts w:ascii="Times New Roman" w:eastAsia="Times New Roman" w:hAnsi="Times New Roman" w:cs="Times New Roman"/>
+      <w:b/>
+      <w:bCs/>
+      <w:sz w:val="36"/>
+      <w:szCs w:val="36"/>
+    </w:rPr>
+  </w:style>
+  <w:style w:type="character" w:customStyle="1" w:styleId="Heading3Char">
+    <w:name w:val="Heading 3 Char"/>
+    <w:basedOn w:val="DefaultParagraphFont"/>
+    <w:link w:val="Heading3"/>
+    <w:uiPriority w:val="9"/>
+    <w:rsid w:val="00314503"/>
+    <w:rPr>
+      <w:rFonts w:ascii="Times New Roman" w:eastAsia="Times New Roman" w:hAnsi="Times New Roman" w:cs="Times New Roman"/>
+      <w:b/>
+      <w:bCs/>
+      <w:sz w:val="27"/>
+      <w:szCs w:val="27"/>
+    </w:rPr>
+  </w:style>
+  <w:style w:type="character" w:styleId="Strong">
+    <w:name w:val="Strong"/>
+    <w:basedOn w:val="DefaultParagraphFont"/>
+    <w:uiPriority w:val="22"/>
+    <w:qFormat/>
+    <w:rsid w:val="00314503"/>
+    <w:rPr>
+      <w:b/>
+      <w:bCs/>
+    </w:rPr>
+  </w:style>
+  <w:style w:type="paragraph" w:styleId="HTMLPreformatted">
+    <w:name w:val="HTML Preformatted"/>
+    <w:basedOn w:val="Normal"/>
+    <w:link w:val="HTMLPreformattedChar"/>
+    <w:uiPriority w:val="99"/>
+    <w:semiHidden/>
+    <w:unhideWhenUsed/>
+    <w:rsid w:val="00314503"/>
+    <w:pPr>
+      <w:tabs>
+        <w:tab w:val="left" w:pos="916"/>
+        <w:tab w:val="left" w:pos="1832"/>
+        <w:tab w:val="left" w:pos="2748"/>
+        <w:tab w:val="left" w:pos="3664"/>
+        <w:tab w:val="left" w:pos="4580"/>
+        <w:tab w:val="left" w:pos="5496"/>
+        <w:tab w:val="left" w:pos="6412"/>
+        <w:tab w:val="left" w:pos="7328"/>
+        <w:tab w:val="left" w:pos="8244"/>
+        <w:tab w:val="left" w:pos="9160"/>
+        <w:tab w:val="left" w:pos="10076"/>
+        <w:tab w:val="left" w:pos="10992"/>
+        <w:tab w:val="left" w:pos="11908"/>
+        <w:tab w:val="left" w:pos="12824"/>
+        <w:tab w:val="left" w:pos="13740"/>
+        <w:tab w:val="left" w:pos="14656"/>
+      </w:tabs>
+      <w:spacing w:after="0" w:line="240" w:lineRule="auto"/>
+    </w:pPr>
+    <w:rPr>
+      <w:rFonts w:ascii="Courier New" w:eastAsia="Times New Roman" w:hAnsi="Courier New" w:cs="Courier New"/>
+      <w:sz w:val="20"/>
+      <w:szCs w:val="20"/>
+    </w:rPr>
+  </w:style>
+  <w:style w:type="character" w:customStyle="1" w:styleId="HTMLPreformattedChar">
+    <w:name w:val="HTML Preformatted Char"/>
+    <w:basedOn w:val="DefaultParagraphFont"/>
+    <w:link w:val="HTMLPreformatted"/>
+    <w:uiPriority w:val="99"/>
+    <w:semiHidden/>
+    <w:rsid w:val="00314503"/>
+    <w:rPr>
+      <w:rFonts w:ascii="Courier New" w:eastAsia="Times New Roman" w:hAnsi="Courier New" w:cs="Courier New"/>
+      <w:sz w:val="20"/>
+      <w:szCs w:val="20"/>
+    </w:rPr>
+  </w:style>
+  <w:style w:type="character" w:styleId="HTMLCode">
+    <w:name w:val="HTML Code"/>
+    <w:basedOn w:val="DefaultParagraphFont"/>
+    <w:uiPriority w:val="99"/>
+    <w:semiHidden/>
+    <w:unhideWhenUsed/>
+    <w:rsid w:val="00314503"/>
+    <w:rPr>
+      <w:rFonts w:ascii="Courier New" w:eastAsia="Times New Roman" w:hAnsi="Courier New" w:cs="Courier New"/>
+      <w:sz w:val="20"/>
+      <w:szCs w:val="20"/>
+    </w:rPr>
+  </w:style>
+  <w:style w:type="character" w:customStyle="1" w:styleId="hljs-type">
+    <w:name w:val="hljs-type"/>
+    <w:basedOn w:val="DefaultParagraphFont"/>
+    <w:rsid w:val="00314503"/>
+  </w:style>
+  <w:style w:type="character" w:customStyle="1" w:styleId="hljs-variable">
+    <w:name w:val="hljs-variable"/>
+    <w:basedOn w:val="DefaultParagraphFont"/>
+    <w:rsid w:val="00314503"/>
+  </w:style>
+  <w:style w:type="character" w:customStyle="1" w:styleId="hljs-operator">
+    <w:name w:val="hljs-operator"/>
+    <w:basedOn w:val="DefaultParagraphFont"/>
+    <w:rsid w:val="00314503"/>
+  </w:style>
+  <w:style w:type="character" w:customStyle="1" w:styleId="hljs-string">
+    <w:name w:val="hljs-string"/>
+    <w:basedOn w:val="DefaultParagraphFont"/>
+    <w:rsid w:val="00314503"/>
+  </w:style>
+  <w:style w:type="character" w:customStyle="1" w:styleId="hljs-comment">
+    <w:name w:val="hljs-comment"/>
+    <w:basedOn w:val="DefaultParagraphFont"/>
+    <w:rsid w:val="00314503"/>
+  </w:style>
+  <w:style w:type="character" w:customStyle="1" w:styleId="hljs-attr">
+    <w:name w:val="hljs-attr"/>
+    <w:basedOn w:val="DefaultParagraphFont"/>
+    <w:rsid w:val="00314503"/>
+  </w:style>
+  <w:style w:type="character" w:customStyle="1" w:styleId="hljs-bullet">
+    <w:name w:val="hljs-bullet"/>
+    <w:basedOn w:val="DefaultParagraphFont"/>
+    <w:rsid w:val="00314503"/>
   </w:style>
 </w:styles>
 </file>

</xml_diff>